<commit_message>
Updating Cycltron Road one pager template
</commit_message>
<xml_diff>
--- a/II. Finance/01 - VC Pitch/08 - Content - One Pager/Cyclotron Road - Company One-Pager Template.docx
+++ b/II. Finance/01 - VC Pitch/08 - Content - One Pager/Cyclotron Road - Company One-Pager Template.docx
@@ -11,7 +11,7 @@
           <w:noProof/>
         </w:rPr>
         <w:pict>
-          <v:line id="Straight Connector 8" o:spid="_x0000_s1026" style="position:absolute;z-index:251681792;visibility:visible;mso-wrap-style:square;mso-width-percent:0;mso-height-percent:0;mso-wrap-distance-left:9pt;mso-wrap-distance-top:0;mso-wrap-distance-right:9pt;mso-wrap-distance-bottom:0;mso-position-horizontal:absolute;mso-position-horizontal-relative:text;mso-position-vertical:absolute;mso-position-vertical-relative:text;mso-width-percent:0;mso-height-percent:0;mso-width-relative:margin;mso-height-relative:margin" from="172.8pt,0" to="172.8pt,10in" o:gfxdata="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" strokecolor="#0cf [3205]" strokeweight="1.5pt">
+          <v:line id="Straight Connector 8" o:spid="_x0000_s1026" style="position:absolute;z-index:251681792;visibility:visible;mso-wrap-style:square;mso-width-percent:0;mso-height-percent:0;mso-wrap-distance-left:9pt;mso-wrap-distance-top:0;mso-wrap-distance-right:9pt;mso-wrap-distance-bottom:0;mso-position-horizontal:absolute;mso-position-horizontal-relative:text;mso-position-vertical:absolute;mso-position-vertical-relative:text;mso-width-percent:0;mso-height-percent:0;mso-width-relative:margin;mso-height-relative:margin" from="173pt,6.45pt" to="175.05pt,670.25pt" o:gfxdata="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" strokecolor="#0cf [3205]" strokeweight="1.5pt">
             <v:stroke joinstyle="miter"/>
           </v:line>
         </w:pict>
@@ -47,7 +47,7 @@
                       </a:clrChange>
                       <a:extLst>
                         <a:ext uri="{28A0092B-C50C-407E-A947-70E740481C1C}">
-                          <a14:useLocalDpi xmlns:a14="http://schemas.microsoft.com/office/drawing/2010/main" xmlns:pic="http://schemas.openxmlformats.org/drawingml/2006/picture" xmlns:a="http://schemas.openxmlformats.org/drawingml/2006/main" xmlns:wps="http://schemas.microsoft.com/office/word/2010/wordprocessingShape" xmlns:wne="http://schemas.microsoft.com/office/word/2006/wordml" xmlns:wpi="http://schemas.microsoft.com/office/word/2010/wordprocessingInk" xmlns:wpg="http://schemas.microsoft.com/office/word/2010/wordprocessingGroup" xmlns:w14="http://schemas.microsoft.com/office/word/2010/wordml" xmlns:w="http://schemas.openxmlformats.org/wordprocessingml/2006/main" xmlns:w10="urn:schemas-microsoft-com:office:word" xmlns:wp="http://schemas.openxmlformats.org/drawingml/2006/wordprocessingDrawing" xmlns:wp14="http://schemas.microsoft.com/office/word/2010/wordprocessingDrawing" xmlns:v="urn:schemas-microsoft-com:vml" xmlns:m="http://schemas.openxmlformats.org/officeDocument/2006/math" xmlns:r="http://schemas.openxmlformats.org/officeDocument/2006/relationships" xmlns:o="urn:schemas-microsoft-com:office:office" xmlns:mv="urn:schemas-microsoft-com:mac:vml" xmlns:mc="http://schemas.openxmlformats.org/markup-compatibility/2006" xmlns:mo="http://schemas.microsoft.com/office/mac/office/2008/main" xmlns:wpc="http://schemas.microsoft.com/office/word/2010/wordprocessingCanvas" xmlns="" val="0"/>
+                          <a14:useLocalDpi xmlns:a14="http://schemas.microsoft.com/office/drawing/2010/main" xmlns:pic="http://schemas.openxmlformats.org/drawingml/2006/picture" xmlns:a="http://schemas.openxmlformats.org/drawingml/2006/main" xmlns:wps="http://schemas.microsoft.com/office/word/2010/wordprocessingShape" xmlns:wne="http://schemas.microsoft.com/office/word/2006/wordml" xmlns:wpi="http://schemas.microsoft.com/office/word/2010/wordprocessingInk" xmlns:wpg="http://schemas.microsoft.com/office/word/2010/wordprocessingGroup" xmlns:w15="http://schemas.microsoft.com/office/word/2012/wordml" xmlns:w14="http://schemas.microsoft.com/office/word/2010/wordml" xmlns:w="http://schemas.openxmlformats.org/wordprocessingml/2006/main" xmlns:w10="urn:schemas-microsoft-com:office:word" xmlns:wp="http://schemas.openxmlformats.org/drawingml/2006/wordprocessingDrawing" xmlns:wp14="http://schemas.microsoft.com/office/word/2010/wordprocessingDrawing" xmlns:v="urn:schemas-microsoft-com:vml" xmlns:m="http://schemas.openxmlformats.org/officeDocument/2006/math" xmlns:r="http://schemas.openxmlformats.org/officeDocument/2006/relationships" xmlns:o="urn:schemas-microsoft-com:office:office" xmlns:mv="urn:schemas-microsoft-com:mac:vml" xmlns:mc="http://schemas.openxmlformats.org/markup-compatibility/2006" xmlns:mo="http://schemas.microsoft.com/office/mac/office/2008/main" xmlns:wpc="http://schemas.microsoft.com/office/word/2010/wordprocessingCanvas" xmlns="" val="0"/>
                         </a:ext>
                       </a:extLst>
                     </a:blip>
@@ -79,8 +79,14 @@
     <w:p>
       <w:pPr>
         <w:pStyle w:val="Heading1"/>
-      </w:pPr>
-      <w:r>
+        <w:rPr>
+          <w:color w:val="0098BF" w:themeColor="accent2" w:themeShade="BF"/>
+        </w:rPr>
+      </w:pPr>
+      <w:r>
+        <w:rPr>
+          <w:color w:val="0098BF" w:themeColor="accent2" w:themeShade="BF"/>
+        </w:rPr>
         <w:t>Company Profile</w:t>
       </w:r>
     </w:p>
@@ -105,6 +111,14 @@
         <w:pStyle w:val="NoSpacing"/>
       </w:pPr>
       <w:r>
+        <w:t>Employees: 5</w:t>
+      </w:r>
+    </w:p>
+    <w:p>
+      <w:pPr>
+        <w:pStyle w:val="NoSpacing"/>
+      </w:pPr>
+      <w:r>
         <w:t xml:space="preserve">Industry: </w:t>
       </w:r>
       <w:r>
@@ -133,8 +147,14 @@
     <w:p>
       <w:pPr>
         <w:pStyle w:val="Heading1"/>
-      </w:pPr>
-      <w:r>
+        <w:rPr>
+          <w:color w:val="0098BF" w:themeColor="accent2" w:themeShade="BF"/>
+        </w:rPr>
+      </w:pPr>
+      <w:r>
+        <w:rPr>
+          <w:color w:val="0098BF" w:themeColor="accent2" w:themeShade="BF"/>
+        </w:rPr>
         <w:t>Team</w:t>
       </w:r>
     </w:p>
@@ -189,8 +209,14 @@
     <w:p>
       <w:pPr>
         <w:pStyle w:val="Heading1"/>
-      </w:pPr>
-      <w:r>
+        <w:rPr>
+          <w:color w:val="0098BF" w:themeColor="accent2" w:themeShade="BF"/>
+        </w:rPr>
+      </w:pPr>
+      <w:r>
+        <w:rPr>
+          <w:color w:val="0098BF" w:themeColor="accent2" w:themeShade="BF"/>
+        </w:rPr>
         <w:t>Advisors</w:t>
       </w:r>
     </w:p>
@@ -219,8 +245,14 @@
     <w:p>
       <w:pPr>
         <w:pStyle w:val="Heading1"/>
-      </w:pPr>
-      <w:r>
+        <w:rPr>
+          <w:color w:val="0098BF" w:themeColor="accent2" w:themeShade="BF"/>
+        </w:rPr>
+      </w:pPr>
+      <w:r>
+        <w:rPr>
+          <w:color w:val="0098BF" w:themeColor="accent2" w:themeShade="BF"/>
+        </w:rPr>
         <w:t>Partners</w:t>
       </w:r>
     </w:p>
@@ -241,8 +273,14 @@
     <w:p>
       <w:pPr>
         <w:pStyle w:val="Heading1"/>
-      </w:pPr>
-      <w:r>
+        <w:rPr>
+          <w:color w:val="0098BF" w:themeColor="accent2" w:themeShade="BF"/>
+        </w:rPr>
+      </w:pPr>
+      <w:r>
+        <w:rPr>
+          <w:color w:val="0098BF" w:themeColor="accent2" w:themeShade="BF"/>
+        </w:rPr>
         <w:t>Financial Information</w:t>
       </w:r>
     </w:p>
@@ -276,6 +314,34 @@
         <w:pStyle w:val="NoSpacing"/>
       </w:pPr>
       <w:r>
+        <w:t>Monthly Burn: $75,000</w:t>
+      </w:r>
+    </w:p>
+    <w:p>
+      <w:pPr>
+        <w:pStyle w:val="NoSpacing"/>
+      </w:pPr>
+      <w:r>
+        <w:t>Cash Balance:</w:t>
+      </w:r>
+      <w:r>
+        <w:t xml:space="preserve"> $250,000 (</w:t>
+      </w:r>
+      <w:r>
+        <w:t>Dec</w:t>
+      </w:r>
+      <w:r>
+        <w:t xml:space="preserve"> 2016</w:t>
+      </w:r>
+      <w:r>
+        <w:t>)</w:t>
+      </w:r>
+    </w:p>
+    <w:p>
+      <w:pPr>
+        <w:pStyle w:val="NoSpacing"/>
+      </w:pPr>
+      <w:r>
         <w:t>Seeking:  $5,000,000</w:t>
       </w:r>
       <w:r>
@@ -285,8 +351,14 @@
     <w:p>
       <w:pPr>
         <w:pStyle w:val="Heading1"/>
-      </w:pPr>
-      <w:r>
+        <w:rPr>
+          <w:color w:val="0098BF" w:themeColor="accent2" w:themeShade="BF"/>
+        </w:rPr>
+      </w:pPr>
+      <w:r>
+        <w:rPr>
+          <w:color w:val="0098BF" w:themeColor="accent2" w:themeShade="BF"/>
+        </w:rPr>
         <w:t>Financial Support</w:t>
       </w:r>
     </w:p>
@@ -336,8 +408,44 @@
     <w:p>
       <w:pPr>
         <w:pStyle w:val="Heading1"/>
-      </w:pPr>
-      <w:r>
+        <w:rPr>
+          <w:color w:val="0098BF" w:themeColor="accent2" w:themeShade="BF"/>
+        </w:rPr>
+      </w:pPr>
+      <w:r>
+        <w:rPr>
+          <w:color w:val="0098BF" w:themeColor="accent2" w:themeShade="BF"/>
+        </w:rPr>
+        <w:t>Additional Information</w:t>
+      </w:r>
+    </w:p>
+    <w:p>
+      <w:pPr>
+        <w:pStyle w:val="NoSpacing"/>
+      </w:pPr>
+      <w:r>
+        <w:t xml:space="preserve">Lawyers:  Jones Day </w:t>
+      </w:r>
+    </w:p>
+    <w:p>
+      <w:pPr>
+        <w:pStyle w:val="NoSpacing"/>
+      </w:pPr>
+      <w:r>
+        <w:t>Accountants: Jameson</w:t>
+      </w:r>
+    </w:p>
+    <w:p>
+      <w:pPr>
+        <w:pStyle w:val="Heading1"/>
+        <w:rPr>
+          <w:color w:val="0098BF" w:themeColor="accent2" w:themeShade="BF"/>
+        </w:rPr>
+      </w:pPr>
+      <w:r>
+        <w:rPr>
+          <w:color w:val="0098BF" w:themeColor="accent2" w:themeShade="BF"/>
+        </w:rPr>
         <w:t>Contact</w:t>
       </w:r>
     </w:p>
@@ -392,261 +500,187 @@
           <w:color w:val="00B0F0"/>
         </w:rPr>
       </w:pPr>
-      <w:r>
-        <w:rPr>
-          <w:noProof/>
-          <w:color w:val="00CCFF" w:themeColor="accent2"/>
-          <w:sz w:val="20"/>
+    </w:p>
+    <w:p>
+      <w:pPr>
+        <w:pStyle w:val="NoSpacing"/>
+        <w:rPr>
+          <w:noProof/>
+          <w:color w:val="0098BF" w:themeColor="accent2" w:themeShade="BF"/>
+        </w:rPr>
+      </w:pPr>
+      <w:r>
+        <w:rPr>
+          <w:noProof/>
+          <w:color w:val="0098BF" w:themeColor="accent2" w:themeShade="BF"/>
+        </w:rPr>
+        <w:t>We</w:t>
+      </w:r>
+      <w:r>
+        <w:rPr>
+          <w:noProof/>
+          <w:color w:val="0098BF" w:themeColor="accent2" w:themeShade="BF"/>
+        </w:rPr>
+        <w:t xml:space="preserve"> are</w:t>
+      </w:r>
+      <w:r>
+        <w:rPr>
+          <w:noProof/>
+          <w:color w:val="0098BF" w:themeColor="accent2" w:themeShade="BF"/>
+        </w:rPr>
+        <w:t xml:space="preserve"> </w:t>
+      </w:r>
+      <w:r>
+        <w:rPr>
+          <w:noProof/>
+          <w:color w:val="0098BF" w:themeColor="accent2" w:themeShade="BF"/>
+        </w:rPr>
+        <w:t>the brains behind</w:t>
+      </w:r>
+      <w:r>
+        <w:rPr>
+          <w:noProof/>
+          <w:color w:val="0098BF" w:themeColor="accent2" w:themeShade="BF"/>
+        </w:rPr>
+        <w:t xml:space="preserve"> utility infrastructure risk management</w:t>
+      </w:r>
+      <w:r>
+        <w:rPr>
+          <w:noProof/>
+          <w:color w:val="0098BF" w:themeColor="accent2" w:themeShade="BF"/>
+        </w:rPr>
+        <w:t xml:space="preserve">. </w:t>
+      </w:r>
+    </w:p>
+    <w:p>
+      <w:pPr>
+        <w:pStyle w:val="Heading1"/>
+        <w:pBdr>
+          <w:bottom w:val="dotted" w:sz="4" w:space="1" w:color="00CCFF" w:themeColor="accent2"/>
+        </w:pBdr>
+        <w:rPr>
+          <w:noProof/>
+          <w:color w:val="0098BF" w:themeColor="accent2" w:themeShade="BF"/>
+        </w:rPr>
+      </w:pPr>
+      <w:r>
+        <w:rPr>
+          <w:noProof/>
+          <w:color w:val="0098BF" w:themeColor="accent2" w:themeShade="BF"/>
+        </w:rPr>
+        <w:t>Problem</w:t>
+      </w:r>
+      <w:r>
+        <w:rPr>
+          <w:noProof/>
+          <w:color w:val="0098BF" w:themeColor="accent2" w:themeShade="BF"/>
+        </w:rPr>
+        <w:t xml:space="preserve"> </w:t>
+      </w:r>
+    </w:p>
+    <w:p>
+      <w:pPr>
+        <w:rPr>
+          <w:noProof/>
+          <w:color w:val="000000" w:themeColor="text1"/>
+        </w:rPr>
+      </w:pPr>
+      <w:r>
+        <w:rPr>
+          <w:noProof/>
+          <w:color w:val="000000" w:themeColor="text1"/>
+        </w:rPr>
+        <w:t>Describe the pr</w:t>
+      </w:r>
+      <w:r>
+        <w:rPr>
+          <w:noProof/>
+          <w:color w:val="000000" w:themeColor="text1"/>
+        </w:rPr>
+        <w:t xml:space="preserve">oblem that you are addressing. </w:t>
+      </w:r>
+      <w:r>
+        <w:rPr>
+          <w:noProof/>
+          <w:color w:val="000000" w:themeColor="text1"/>
+        </w:rPr>
+        <w:t>Be precise, empiric and use actual data if it supports your cause of proving the existence and importance of the problem.</w:t>
+      </w:r>
+    </w:p>
+    <w:p>
+      <w:pPr>
+        <w:pStyle w:val="Heading1"/>
+        <w:pBdr>
+          <w:bottom w:val="dotted" w:sz="4" w:space="1" w:color="00CCFF" w:themeColor="accent2"/>
+        </w:pBdr>
+        <w:rPr>
+          <w:noProof/>
+          <w:color w:val="0098BF" w:themeColor="accent2" w:themeShade="BF"/>
+        </w:rPr>
+      </w:pPr>
+      <w:r>
+        <w:rPr>
+          <w:noProof/>
+          <w:color w:val="0098BF" w:themeColor="accent2" w:themeShade="BF"/>
+        </w:rPr>
+        <w:t>Solution</w:t>
+      </w:r>
+    </w:p>
+    <w:p>
+      <w:pPr>
+        <w:rPr>
+          <w:noProof/>
+        </w:rPr>
+      </w:pPr>
+      <w:r>
+        <w:rPr>
+          <w:noProof/>
+        </w:rPr>
+        <w:t>Explain your product or service</w:t>
+      </w:r>
+      <w:r>
+        <w:rPr>
+          <w:noProof/>
+        </w:rPr>
+        <w:t xml:space="preserve"> in an easy to understand way. </w:t>
+      </w:r>
+      <w:r>
+        <w:rPr>
+          <w:noProof/>
+        </w:rPr>
+        <w:t>Focus on how you a</w:t>
+      </w:r>
+      <w:r>
+        <w:rPr>
+          <w:noProof/>
+        </w:rPr>
+        <w:t xml:space="preserve">re going to solve the problem. </w:t>
+      </w:r>
+      <w:r>
+        <w:rPr>
+          <w:noProof/>
+        </w:rPr>
+        <w:t>Strictly avoid self praises here.</w:t>
+      </w:r>
+    </w:p>
+    <w:p>
+      <w:pPr>
+        <w:rPr>
+          <w:noProof/>
+          <w:color w:val="0098BF" w:themeColor="accent2" w:themeShade="BF"/>
+          <w:sz w:val="14"/>
+        </w:rPr>
+      </w:pPr>
+      <w:r>
+        <w:rPr>
+          <w:noProof/>
         </w:rPr>
         <w:pict>
           <v:shapetype id="_x0000_t202" coordsize="21600,21600" o:spt="202" path="m0,0l0,21600,21600,21600,21600,0xe">
             <v:stroke joinstyle="miter"/>
             <v:path gradientshapeok="t" o:connecttype="rect"/>
           </v:shapetype>
-          <v:shape id="Text Box 9" o:spid="_x0000_s1031" type="#_x0000_t202" style="position:absolute;margin-left:212pt;margin-top:-52.55pt;width:161.65pt;height:49.6pt;z-index:251682816;visibility:visible;mso-wrap-style:square;mso-width-percent:0;mso-height-percent:0;mso-wrap-distance-left:9pt;mso-wrap-distance-top:0;mso-wrap-distance-right:9pt;mso-wrap-distance-bottom:0;mso-position-horizontal:absolute;mso-position-horizontal-relative:text;mso-position-vertical:absolute;mso-position-vertical-relative:text;mso-width-percent:0;mso-height-percent:0;mso-width-relative:margin;mso-height-relative:margin;v-text-anchor:middle" o:gfxdata="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" fillcolor="#f2f2f2 [3052]" stroked="f" strokeweight=".5pt">
-            <v:shadow on="t" opacity="26214f" origin="-.5,-.5"/>
-            <v:textbox>
-              <w:txbxContent>
-                <w:p>
-                  <w:pPr>
-                    <w:spacing w:before="0" w:after="0" w:line="240" w:lineRule="auto"/>
-                    <w:jc w:val="center"/>
-                  </w:pPr>
-                  <w:r>
-                    <w:rPr>
-                      <w:noProof/>
-                    </w:rPr>
-                    <w:drawing>
-                      <wp:inline distT="0" distB="0" distL="0" distR="0">
-                        <wp:extent cx="1639018" cy="292163"/>
-                        <wp:effectExtent l="0" t="0" r="0" b="0"/>
-                        <wp:docPr id="14" name="Picture 3"/>
-                        <wp:cNvGraphicFramePr>
-                          <a:graphicFrameLocks xmlns:a="http://schemas.openxmlformats.org/drawingml/2006/main" noChangeAspect="1"/>
-                        </wp:cNvGraphicFramePr>
-                        <a:graphic xmlns:a="http://schemas.openxmlformats.org/drawingml/2006/main">
-                          <a:graphicData uri="http://schemas.openxmlformats.org/drawingml/2006/picture">
-                            <pic:pic xmlns:pic="http://schemas.openxmlformats.org/drawingml/2006/picture">
-                              <pic:nvPicPr>
-                                <pic:cNvPr id="4" name="Picture 3"/>
-                                <pic:cNvPicPr>
-                                  <a:picLocks noChangeAspect="1"/>
-                                </pic:cNvPicPr>
-                              </pic:nvPicPr>
-                              <pic:blipFill>
-                                <a:blip r:embed="rId8" cstate="print">
-                                  <a:extLst>
-                                    <a:ext uri="{28A0092B-C50C-407E-A947-70E740481C1C}">
-                                      <a14:useLocalDpi xmlns:a14="http://schemas.microsoft.com/office/drawing/2010/main" xmlns:pic="http://schemas.openxmlformats.org/drawingml/2006/picture" xmlns:a="http://schemas.openxmlformats.org/drawingml/2006/main" xmlns:cx="http://schemas.microsoft.com/office/drawing/2014/chartex" xmlns:w15="http://schemas.microsoft.com/office/word/2012/wordml" xmlns:w16se="http://schemas.microsoft.com/office/word/2015/wordml/symex" xmlns:wps="http://schemas.microsoft.com/office/word/2010/wordprocessingShape" xmlns:wne="http://schemas.microsoft.com/office/word/2006/wordml" xmlns:wpi="http://schemas.microsoft.com/office/word/2010/wordprocessingInk" xmlns:wpg="http://schemas.microsoft.com/office/word/2010/wordprocessingGroup" xmlns:w14="http://schemas.microsoft.com/office/word/2010/wordml" xmlns:w="http://schemas.openxmlformats.org/wordprocessingml/2006/main" xmlns:w10="urn:schemas-microsoft-com:office:word" xmlns:wp="http://schemas.openxmlformats.org/drawingml/2006/wordprocessingDrawing" xmlns:wp14="http://schemas.microsoft.com/office/word/2010/wordprocessingDrawing" xmlns:v="urn:schemas-microsoft-com:vml" xmlns:m="http://schemas.openxmlformats.org/officeDocument/2006/math" xmlns:r="http://schemas.openxmlformats.org/officeDocument/2006/relationships" xmlns:o="urn:schemas-microsoft-com:office:office" xmlns:mv="urn:schemas-microsoft-com:mac:vml" xmlns:mc="http://schemas.openxmlformats.org/markup-compatibility/2006" xmlns:mo="http://schemas.microsoft.com/office/mac/office/2008/main" xmlns:wpc="http://schemas.microsoft.com/office/word/2010/wordprocessingCanvas" xmlns="" val="0"/>
-                                    </a:ext>
-                                  </a:extLst>
-                                </a:blip>
-                                <a:stretch>
-                                  <a:fillRect/>
-                                </a:stretch>
-                              </pic:blipFill>
-                              <pic:spPr>
-                                <a:xfrm>
-                                  <a:off x="0" y="0"/>
-                                  <a:ext cx="1724122" cy="307333"/>
-                                </a:xfrm>
-                                <a:prstGeom prst="rect">
-                                  <a:avLst/>
-                                </a:prstGeom>
-                              </pic:spPr>
-                            </pic:pic>
-                          </a:graphicData>
-                        </a:graphic>
-                      </wp:inline>
-                    </w:drawing>
-                  </w:r>
-                  <w:r>
-                    <w:t>Company One-</w:t>
-                  </w:r>
-                  <w:r>
-                    <w:t xml:space="preserve">Pager </w:t>
-                  </w:r>
-                  <w:r>
-                    <w:t>Template</w:t>
-                  </w:r>
-                </w:p>
-              </w:txbxContent>
-            </v:textbox>
-          </v:shape>
-        </w:pict>
-      </w:r>
-    </w:p>
-    <w:p>
-      <w:pPr>
-        <w:pStyle w:val="NoSpacing"/>
-        <w:rPr>
-          <w:noProof/>
-          <w:color w:val="00B0F0"/>
-        </w:rPr>
-      </w:pPr>
-      <w:r>
-        <w:rPr>
-          <w:noProof/>
-          <w:color w:val="00CCFF"/>
-        </w:rPr>
-        <w:t>We</w:t>
-      </w:r>
-      <w:r>
-        <w:rPr>
-          <w:noProof/>
-          <w:color w:val="00CCFF"/>
-        </w:rPr>
-        <w:t xml:space="preserve"> are</w:t>
-      </w:r>
-      <w:r>
-        <w:rPr>
-          <w:noProof/>
-          <w:color w:val="00CCFF"/>
-        </w:rPr>
-        <w:t xml:space="preserve"> </w:t>
-      </w:r>
-      <w:r>
-        <w:rPr>
-          <w:noProof/>
-          <w:color w:val="00CCFF"/>
-        </w:rPr>
-        <w:t>the brains behind</w:t>
-      </w:r>
-      <w:r>
-        <w:rPr>
-          <w:noProof/>
-          <w:color w:val="00CCFF"/>
-        </w:rPr>
-        <w:t xml:space="preserve"> utility infrastructure risk management</w:t>
-      </w:r>
-      <w:r>
-        <w:rPr>
-          <w:noProof/>
-          <w:color w:val="00B0F0"/>
-        </w:rPr>
-        <w:t xml:space="preserve">. </w:t>
-      </w:r>
-    </w:p>
-    <w:p>
-      <w:pPr>
-        <w:pStyle w:val="Heading1"/>
-        <w:pBdr>
-          <w:bottom w:val="dotted" w:sz="4" w:space="1" w:color="00CCFF" w:themeColor="accent2"/>
-        </w:pBdr>
-        <w:rPr>
-          <w:noProof/>
-        </w:rPr>
-      </w:pPr>
-      <w:r>
-        <w:rPr>
-          <w:noProof/>
-        </w:rPr>
-        <w:t>Problem</w:t>
-      </w:r>
-      <w:r>
-        <w:rPr>
-          <w:noProof/>
-        </w:rPr>
-        <w:t xml:space="preserve"> </w:t>
-      </w:r>
-    </w:p>
-    <w:p>
-      <w:pPr>
-        <w:rPr>
-          <w:noProof/>
-          <w:color w:val="000000" w:themeColor="text1"/>
-        </w:rPr>
-      </w:pPr>
-      <w:r>
-        <w:rPr>
-          <w:noProof/>
-          <w:color w:val="000000" w:themeColor="text1"/>
-        </w:rPr>
-        <w:t>Describe the pr</w:t>
-      </w:r>
-      <w:r>
-        <w:rPr>
-          <w:noProof/>
-          <w:color w:val="000000" w:themeColor="text1"/>
-        </w:rPr>
-        <w:t xml:space="preserve">oblem that you are addressing. </w:t>
-      </w:r>
-      <w:r>
-        <w:rPr>
-          <w:noProof/>
-          <w:color w:val="000000" w:themeColor="text1"/>
-        </w:rPr>
-        <w:t>Be precise, empiric and use actual data if it supports your cause of proving the existence and importance of the problem.</w:t>
-      </w:r>
-    </w:p>
-    <w:p>
-      <w:pPr>
-        <w:pStyle w:val="Heading1"/>
-        <w:pBdr>
-          <w:bottom w:val="dotted" w:sz="4" w:space="1" w:color="00CCFF" w:themeColor="accent2"/>
-        </w:pBdr>
-        <w:rPr>
-          <w:noProof/>
-        </w:rPr>
-      </w:pPr>
-      <w:r>
-        <w:rPr>
-          <w:noProof/>
-        </w:rPr>
-        <w:t>Solution</w:t>
-      </w:r>
-    </w:p>
-    <w:p>
-      <w:pPr>
-        <w:rPr>
-          <w:noProof/>
-        </w:rPr>
-      </w:pPr>
-      <w:r>
-        <w:rPr>
-          <w:noProof/>
-        </w:rPr>
-        <w:t>Explain your product or service</w:t>
-      </w:r>
-      <w:r>
-        <w:rPr>
-          <w:noProof/>
-        </w:rPr>
-        <w:t xml:space="preserve"> in an easy to understand way. </w:t>
-      </w:r>
-      <w:r>
-        <w:rPr>
-          <w:noProof/>
-        </w:rPr>
-        <w:t>Focus on how you a</w:t>
-      </w:r>
-      <w:r>
-        <w:rPr>
-          <w:noProof/>
-        </w:rPr>
-        <w:t xml:space="preserve">re going to solve the problem. </w:t>
-      </w:r>
-      <w:r>
-        <w:rPr>
-          <w:noProof/>
-        </w:rPr>
-        <w:t>Strictly avoid self praises here.</w:t>
-      </w:r>
-    </w:p>
-    <w:p>
-      <w:pPr>
-        <w:rPr>
-          <w:noProof/>
-          <w:color w:val="00B0F0"/>
-          <w:sz w:val="14"/>
-        </w:rPr>
-      </w:pPr>
-      <w:r>
-        <w:rPr>
-          <w:noProof/>
-        </w:rPr>
-        <w:pict>
-          <v:shape id="Text Box 27" o:spid="_x0000_s1027" type="#_x0000_t202" style="position:absolute;margin-left:463.4pt;margin-top:39.35pt;width:1in;height:23.7pt;z-index:251675648;visibility:visible;mso-wrap-style:none;mso-height-percent:0;mso-wrap-distance-left:9pt;mso-wrap-distance-top:0;mso-wrap-distance-right:9pt;mso-wrap-distance-bottom:0;mso-position-horizontal:absolute;mso-position-horizontal-relative:text;mso-position-vertical:absolute;mso-position-vertical-relative:text;mso-height-percent:0;mso-height-relative:margin;v-text-anchor:top" o:gfxdata="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" filled="f" stroked="f" strokeweight=".5pt">
+          <v:shape id="Text Box 27" o:spid="_x0000_s1030" type="#_x0000_t202" style="position:absolute;margin-left:463.4pt;margin-top:39.35pt;width:58.25pt;height:23.7pt;z-index:251675648;visibility:visible;mso-wrap-style:none;mso-height-percent:0;mso-wrap-distance-left:9pt;mso-wrap-distance-top:0;mso-wrap-distance-right:9pt;mso-wrap-distance-bottom:0;mso-position-horizontal:absolute;mso-position-horizontal-relative:text;mso-position-vertical:absolute;mso-position-vertical-relative:text;mso-height-percent:0;mso-height-relative:margin;v-text-anchor:top" o:gfxdata="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" filled="f" stroked="f" strokeweight=".5pt">
             <v:textbox>
               <w:txbxContent>
                 <w:p>
@@ -718,7 +752,7 @@
                     </pic:cNvPicPr>
                   </pic:nvPicPr>
                   <pic:blipFill rotWithShape="1">
-                    <a:blip r:embed="rId9" cstate="print">
+                    <a:blip r:embed="rId8" cstate="print">
                       <a:duotone>
                         <a:schemeClr val="accent2">
                           <a:shade val="45000"/>
@@ -728,7 +762,7 @@
                       </a:duotone>
                       <a:extLst>
                         <a:ext uri="{28A0092B-C50C-407E-A947-70E740481C1C}">
-                          <a14:useLocalDpi xmlns:a14="http://schemas.microsoft.com/office/drawing/2010/main" xmlns:pic="http://schemas.openxmlformats.org/drawingml/2006/picture" xmlns:a="http://schemas.openxmlformats.org/drawingml/2006/main" xmlns:wps="http://schemas.microsoft.com/office/word/2010/wordprocessingShape" xmlns:wne="http://schemas.microsoft.com/office/word/2006/wordml" xmlns:wpi="http://schemas.microsoft.com/office/word/2010/wordprocessingInk" xmlns:wpg="http://schemas.microsoft.com/office/word/2010/wordprocessingGroup" xmlns:w14="http://schemas.microsoft.com/office/word/2010/wordml" xmlns:w="http://schemas.openxmlformats.org/wordprocessingml/2006/main" xmlns:w10="urn:schemas-microsoft-com:office:word" xmlns:wp="http://schemas.openxmlformats.org/drawingml/2006/wordprocessingDrawing" xmlns:wp14="http://schemas.microsoft.com/office/word/2010/wordprocessingDrawing" xmlns:v="urn:schemas-microsoft-com:vml" xmlns:m="http://schemas.openxmlformats.org/officeDocument/2006/math" xmlns:r="http://schemas.openxmlformats.org/officeDocument/2006/relationships" xmlns:o="urn:schemas-microsoft-com:office:office" xmlns:mv="urn:schemas-microsoft-com:mac:vml" xmlns:mc="http://schemas.openxmlformats.org/markup-compatibility/2006" xmlns:mo="http://schemas.microsoft.com/office/mac/office/2008/main" xmlns:wpc="http://schemas.microsoft.com/office/word/2010/wordprocessingCanvas" xmlns="" val="0"/>
+                          <a14:useLocalDpi xmlns:a14="http://schemas.microsoft.com/office/drawing/2010/main" xmlns:pic="http://schemas.openxmlformats.org/drawingml/2006/picture" xmlns:a="http://schemas.openxmlformats.org/drawingml/2006/main" xmlns:wps="http://schemas.microsoft.com/office/word/2010/wordprocessingShape" xmlns:wne="http://schemas.microsoft.com/office/word/2006/wordml" xmlns:wpi="http://schemas.microsoft.com/office/word/2010/wordprocessingInk" xmlns:wpg="http://schemas.microsoft.com/office/word/2010/wordprocessingGroup" xmlns:w15="http://schemas.microsoft.com/office/word/2012/wordml" xmlns:w14="http://schemas.microsoft.com/office/word/2010/wordml" xmlns:w="http://schemas.openxmlformats.org/wordprocessingml/2006/main" xmlns:w10="urn:schemas-microsoft-com:office:word" xmlns:wp="http://schemas.openxmlformats.org/drawingml/2006/wordprocessingDrawing" xmlns:wp14="http://schemas.microsoft.com/office/word/2010/wordprocessingDrawing" xmlns:v="urn:schemas-microsoft-com:vml" xmlns:m="http://schemas.openxmlformats.org/officeDocument/2006/math" xmlns:r="http://schemas.openxmlformats.org/officeDocument/2006/relationships" xmlns:o="urn:schemas-microsoft-com:office:office" xmlns:mv="urn:schemas-microsoft-com:mac:vml" xmlns:mc="http://schemas.openxmlformats.org/markup-compatibility/2006" xmlns:mo="http://schemas.microsoft.com/office/mac/office/2008/main" xmlns:wpc="http://schemas.microsoft.com/office/word/2010/wordprocessingCanvas" xmlns="" val="0"/>
                         </a:ext>
                       </a:extLst>
                     </a:blip>
@@ -748,8 +782,8 @@
                       <a:noFill/>
                     </a:ln>
                     <a:extLst>
-                      <a:ext uri="{53640926-AAD7-44d8-BBD7-CCE9431645EC}">
-                        <a14:shadowObscured xmlns:a14="http://schemas.microsoft.com/office/drawing/2010/main" xmlns:pic="http://schemas.openxmlformats.org/drawingml/2006/picture" xmlns:a="http://schemas.openxmlformats.org/drawingml/2006/main" xmlns:wps="http://schemas.microsoft.com/office/word/2010/wordprocessingShape" xmlns:wne="http://schemas.microsoft.com/office/word/2006/wordml" xmlns:wpi="http://schemas.microsoft.com/office/word/2010/wordprocessingInk" xmlns:wpg="http://schemas.microsoft.com/office/word/2010/wordprocessingGroup" xmlns:w14="http://schemas.microsoft.com/office/word/2010/wordml" xmlns:w="http://schemas.openxmlformats.org/wordprocessingml/2006/main" xmlns:w10="urn:schemas-microsoft-com:office:word" xmlns:wp="http://schemas.openxmlformats.org/drawingml/2006/wordprocessingDrawing" xmlns:wp14="http://schemas.microsoft.com/office/word/2010/wordprocessingDrawing" xmlns:v="urn:schemas-microsoft-com:vml" xmlns:m="http://schemas.openxmlformats.org/officeDocument/2006/math" xmlns:r="http://schemas.openxmlformats.org/officeDocument/2006/relationships" xmlns:o="urn:schemas-microsoft-com:office:office" xmlns:mv="urn:schemas-microsoft-com:mac:vml" xmlns:mc="http://schemas.openxmlformats.org/markup-compatibility/2006" xmlns:mo="http://schemas.microsoft.com/office/mac/office/2008/main" xmlns:wpc="http://schemas.microsoft.com/office/word/2010/wordprocessingCanvas" xmlns=""/>
+                      <a:ext uri="{53640926-AAD7-44D8-BBD7-CCE9431645EC}">
+                        <a14:shadowObscured xmlns:a14="http://schemas.microsoft.com/office/drawing/2010/main" xmlns:pic="http://schemas.openxmlformats.org/drawingml/2006/picture" xmlns:a="http://schemas.openxmlformats.org/drawingml/2006/main" xmlns:wps="http://schemas.microsoft.com/office/word/2010/wordprocessingShape" xmlns:wne="http://schemas.microsoft.com/office/word/2006/wordml" xmlns:wpi="http://schemas.microsoft.com/office/word/2010/wordprocessingInk" xmlns:wpg="http://schemas.microsoft.com/office/word/2010/wordprocessingGroup" xmlns:w15="http://schemas.microsoft.com/office/word/2012/wordml" xmlns:w14="http://schemas.microsoft.com/office/word/2010/wordml" xmlns:w="http://schemas.openxmlformats.org/wordprocessingml/2006/main" xmlns:w10="urn:schemas-microsoft-com:office:word" xmlns:wp="http://schemas.openxmlformats.org/drawingml/2006/wordprocessingDrawing" xmlns:wp14="http://schemas.microsoft.com/office/word/2010/wordprocessingDrawing" xmlns:v="urn:schemas-microsoft-com:vml" xmlns:m="http://schemas.openxmlformats.org/officeDocument/2006/math" xmlns:r="http://schemas.openxmlformats.org/officeDocument/2006/relationships" xmlns:o="urn:schemas-microsoft-com:office:office" xmlns:mv="urn:schemas-microsoft-com:mac:vml" xmlns:mc="http://schemas.openxmlformats.org/markup-compatibility/2006" xmlns:mo="http://schemas.microsoft.com/office/mac/office/2008/main" xmlns:wpc="http://schemas.microsoft.com/office/word/2010/wordprocessingCanvas" xmlns=""/>
                       </a:ext>
                     </a:extLst>
                   </pic:spPr>
@@ -762,14 +796,14 @@
       <w:r>
         <w:rPr>
           <w:noProof/>
-          <w:color w:val="00B0F0"/>
+          <w:color w:val="0098BF" w:themeColor="accent2" w:themeShade="BF"/>
           <w:sz w:val="14"/>
         </w:rPr>
         <w:t xml:space="preserve">MODEL DOG1.1 </w:t>
       </w:r>
       <w:r>
         <w:rPr>
-          <w:color w:val="00B0F0"/>
+          <w:color w:val="0098BF" w:themeColor="accent2" w:themeShade="BF"/>
           <w:sz w:val="14"/>
         </w:rPr>
         <w:t xml:space="preserve"> </w:t>
@@ -798,11 +832,11 @@
                     </pic:cNvPicPr>
                   </pic:nvPicPr>
                   <pic:blipFill>
-                    <a:blip r:embed="rId10">
+                    <a:blip r:embed="rId9">
                       <a:lum contrast="20000"/>
                       <a:extLst>
                         <a:ext uri="{28A0092B-C50C-407E-A947-70E740481C1C}">
-                          <a14:useLocalDpi xmlns:a14="http://schemas.microsoft.com/office/drawing/2010/main" xmlns:pic="http://schemas.openxmlformats.org/drawingml/2006/picture" xmlns:a="http://schemas.openxmlformats.org/drawingml/2006/main" xmlns:wps="http://schemas.microsoft.com/office/word/2010/wordprocessingShape" xmlns:wne="http://schemas.microsoft.com/office/word/2006/wordml" xmlns:wpi="http://schemas.microsoft.com/office/word/2010/wordprocessingInk" xmlns:wpg="http://schemas.microsoft.com/office/word/2010/wordprocessingGroup" xmlns:w14="http://schemas.microsoft.com/office/word/2010/wordml" xmlns:w="http://schemas.openxmlformats.org/wordprocessingml/2006/main" xmlns:w10="urn:schemas-microsoft-com:office:word" xmlns:wp="http://schemas.openxmlformats.org/drawingml/2006/wordprocessingDrawing" xmlns:wp14="http://schemas.microsoft.com/office/word/2010/wordprocessingDrawing" xmlns:v="urn:schemas-microsoft-com:vml" xmlns:m="http://schemas.openxmlformats.org/officeDocument/2006/math" xmlns:r="http://schemas.openxmlformats.org/officeDocument/2006/relationships" xmlns:o="urn:schemas-microsoft-com:office:office" xmlns:mv="urn:schemas-microsoft-com:mac:vml" xmlns:mc="http://schemas.openxmlformats.org/markup-compatibility/2006" xmlns:mo="http://schemas.microsoft.com/office/mac/office/2008/main" xmlns:wpc="http://schemas.microsoft.com/office/word/2010/wordprocessingCanvas" xmlns="" val="0"/>
+                          <a14:useLocalDpi xmlns:a14="http://schemas.microsoft.com/office/drawing/2010/main" xmlns:pic="http://schemas.openxmlformats.org/drawingml/2006/picture" xmlns:a="http://schemas.openxmlformats.org/drawingml/2006/main" xmlns:wps="http://schemas.microsoft.com/office/word/2010/wordprocessingShape" xmlns:wne="http://schemas.microsoft.com/office/word/2006/wordml" xmlns:wpi="http://schemas.microsoft.com/office/word/2010/wordprocessingInk" xmlns:wpg="http://schemas.microsoft.com/office/word/2010/wordprocessingGroup" xmlns:w15="http://schemas.microsoft.com/office/word/2012/wordml" xmlns:w14="http://schemas.microsoft.com/office/word/2010/wordml" xmlns:w="http://schemas.openxmlformats.org/wordprocessingml/2006/main" xmlns:w10="urn:schemas-microsoft-com:office:word" xmlns:wp="http://schemas.openxmlformats.org/drawingml/2006/wordprocessingDrawing" xmlns:wp14="http://schemas.microsoft.com/office/word/2010/wordprocessingDrawing" xmlns:v="urn:schemas-microsoft-com:vml" xmlns:m="http://schemas.openxmlformats.org/officeDocument/2006/math" xmlns:r="http://schemas.openxmlformats.org/officeDocument/2006/relationships" xmlns:o="urn:schemas-microsoft-com:office:office" xmlns:mv="urn:schemas-microsoft-com:mac:vml" xmlns:mc="http://schemas.openxmlformats.org/markup-compatibility/2006" xmlns:mo="http://schemas.microsoft.com/office/mac/office/2008/main" xmlns:wpc="http://schemas.microsoft.com/office/word/2010/wordprocessingCanvas" xmlns="" val="0"/>
                         </a:ext>
                       </a:extLst>
                     </a:blip>
@@ -832,7 +866,7 @@
       </w:r>
       <w:r>
         <w:rPr>
-          <w:color w:val="00B0F0"/>
+          <w:color w:val="0098BF" w:themeColor="accent2" w:themeShade="BF"/>
           <w:sz w:val="14"/>
         </w:rPr>
         <w:t>MODEL CAT0.5</w:t>
@@ -846,11 +880,13 @@
         </w:pBdr>
         <w:rPr>
           <w:noProof/>
-        </w:rPr>
-      </w:pPr>
-      <w:r>
-        <w:rPr>
-          <w:noProof/>
+          <w:color w:val="0098BF" w:themeColor="accent2" w:themeShade="BF"/>
+        </w:rPr>
+      </w:pPr>
+      <w:r>
+        <w:rPr>
+          <w:noProof/>
+          <w:color w:val="0098BF" w:themeColor="accent2" w:themeShade="BF"/>
         </w:rPr>
         <w:t>Market</w:t>
       </w:r>
@@ -913,13 +949,14 @@
         <w:rPr>
           <w:rFonts w:asciiTheme="minorHAnsi" w:eastAsiaTheme="minorHAnsi" w:hAnsiTheme="minorHAnsi" w:cstheme="minorBidi"/>
           <w:noProof/>
-          <w:color w:val="auto"/>
+          <w:color w:val="0098BF" w:themeColor="accent2" w:themeShade="BF"/>
           <w:szCs w:val="22"/>
         </w:rPr>
       </w:pPr>
       <w:r>
         <w:rPr>
           <w:noProof/>
+          <w:color w:val="0098BF" w:themeColor="accent2" w:themeShade="BF"/>
         </w:rPr>
         <w:t>Competitors</w:t>
       </w:r>
@@ -1093,10 +1130,19 @@
               <w:rPr>
                 <w:rFonts w:ascii="Arial Black" w:hAnsi="Arial Black"/>
                 <w:noProof/>
+                <w:color w:val="0098BF" w:themeColor="accent2" w:themeShade="BF"/>
+                <w:sz w:val="16"/>
+              </w:rPr>
+              <w:t>Awesome</w:t>
+            </w:r>
+            <w:r>
+              <w:rPr>
+                <w:rFonts w:ascii="Arial Black" w:hAnsi="Arial Black"/>
+                <w:noProof/>
                 <w:color w:val="00B0F0"/>
                 <w:sz w:val="16"/>
               </w:rPr>
-              <w:t>Awesome!</w:t>
+              <w:t>!</w:t>
             </w:r>
           </w:p>
         </w:tc>
@@ -1398,21 +1444,15 @@
         </w:pBdr>
         <w:rPr>
           <w:noProof/>
-          <w:color w:val="00CCFF" w:themeColor="accent2"/>
-        </w:rPr>
-      </w:pPr>
-      <w:r>
-        <w:rPr>
-          <w:noProof/>
-        </w:rPr>
-        <w:t xml:space="preserve">Competitive </w:t>
-      </w:r>
-      <w:r>
-        <w:rPr>
-          <w:noProof/>
-          <w:color w:val="00CCFF" w:themeColor="accent2"/>
-        </w:rPr>
-        <w:t>Advantage</w:t>
+          <w:color w:val="0098BF" w:themeColor="accent2" w:themeShade="BF"/>
+        </w:rPr>
+      </w:pPr>
+      <w:r>
+        <w:rPr>
+          <w:noProof/>
+          <w:color w:val="0098BF" w:themeColor="accent2" w:themeShade="BF"/>
+        </w:rPr>
+        <w:t>Competitive Advantage</w:t>
       </w:r>
     </w:p>
     <w:p>
@@ -1480,7 +1520,9 @@
           <w:noProof/>
         </w:rPr>
         <w:sectPr>
+          <w:headerReference w:type="default" r:id="rId10"/>
           <w:footerReference w:type="default" r:id="rId11"/>
+          <w:headerReference w:type="first" r:id="rId12"/>
           <w:pgSz w:w="12240" w:h="15840"/>
           <w:pgMar w:top="720" w:right="720" w:bottom="720" w:left="720" w:gutter="0"/>
           <w:cols w:num="2" w:equalWidth="0">
@@ -1499,13 +1541,24 @@
         </w:pBdr>
         <w:rPr>
           <w:noProof/>
-          <w:color w:val="00CCFF" w:themeColor="accent2"/>
-        </w:rPr>
-      </w:pPr>
-      <w:r>
-        <w:rPr>
-          <w:noProof/>
-          <w:color w:val="00CCFF" w:themeColor="accent2"/>
+          <w:color w:val="0098BF" w:themeColor="accent2" w:themeShade="BF"/>
+        </w:rPr>
+      </w:pPr>
+      <w:r>
+        <w:rPr>
+          <w:noProof/>
+          <w:color w:val="0098BF" w:themeColor="accent2" w:themeShade="BF"/>
+        </w:rPr>
+        <w:pict>
+          <v:line id="Straight Connector 7" o:spid="_x0000_s1029" style="position:absolute;flip:x;z-index:251679744;visibility:visible;mso-wrap-style:square;mso-width-percent:0;mso-height-percent:0;mso-wrap-distance-left:9pt;mso-wrap-distance-top:0;mso-wrap-distance-right:9pt;mso-wrap-distance-bottom:0;mso-position-horizontal:absolute;mso-position-horizontal-relative:text;mso-position-vertical:absolute;mso-position-vertical-relative:text;mso-width-percent:0;mso-height-percent:0;mso-width-relative:margin;mso-height-relative:margin" from="370pt,3.85pt" to="371.45pt,670.65pt" o:gfxdata="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" strokecolor="#0cf [3205]" strokeweight="1.5pt">
+            <v:stroke joinstyle="miter"/>
+          </v:line>
+        </w:pict>
+      </w:r>
+      <w:r>
+        <w:rPr>
+          <w:noProof/>
+          <w:color w:val="0098BF" w:themeColor="accent2" w:themeShade="BF"/>
         </w:rPr>
         <w:t>Business Model</w:t>
       </w:r>
@@ -1591,11 +1644,13 @@
         </w:pBdr>
         <w:rPr>
           <w:noProof/>
-        </w:rPr>
-      </w:pPr>
-      <w:r>
-        <w:rPr>
-          <w:noProof/>
+          <w:color w:val="0098BF" w:themeColor="accent2" w:themeShade="BF"/>
+        </w:rPr>
+      </w:pPr>
+      <w:r>
+        <w:rPr>
+          <w:noProof/>
+          <w:color w:val="0098BF" w:themeColor="accent2" w:themeShade="BF"/>
         </w:rPr>
         <w:t>Customer Traction</w:t>
       </w:r>
@@ -1636,19 +1691,20 @@
         </w:pBdr>
         <w:rPr>
           <w:noProof/>
-          <w:color w:val="00CCFF" w:themeColor="accent2"/>
-        </w:rPr>
-      </w:pPr>
-      <w:r>
-        <w:rPr>
-          <w:noProof/>
+          <w:color w:val="0098BF" w:themeColor="accent2" w:themeShade="BF"/>
+        </w:rPr>
+      </w:pPr>
+      <w:r>
+        <w:rPr>
+          <w:noProof/>
+          <w:color w:val="0098BF" w:themeColor="accent2" w:themeShade="BF"/>
         </w:rPr>
         <w:t xml:space="preserve">Key </w:t>
       </w:r>
       <w:r>
         <w:rPr>
           <w:noProof/>
-          <w:color w:val="00CCFF" w:themeColor="accent2"/>
+          <w:color w:val="0098BF" w:themeColor="accent2" w:themeShade="BF"/>
         </w:rPr>
         <w:t xml:space="preserve">Milestones </w:t>
       </w:r>
@@ -1659,19 +1715,12 @@
           <w:noProof/>
         </w:rPr>
       </w:pPr>
-      <w:r>
-        <w:rPr>
-          <w:noProof/>
-        </w:rPr>
-        <w:t xml:space="preserve">Past and </w:t>
-      </w:r>
       <w:bookmarkStart w:id="0" w:name="_GoBack"/>
-      <w:bookmarkEnd w:id="0"/>
-      <w:r>
-        <w:rPr>
-          <w:noProof/>
-        </w:rPr>
-        <w:t xml:space="preserve">future </w:t>
+      <w:r>
+        <w:rPr>
+          <w:noProof/>
+        </w:rPr>
+        <w:t xml:space="preserve">Past and future </w:t>
       </w:r>
       <w:r>
         <w:rPr>
@@ -1710,6 +1759,7 @@
         <w:t>.</w:t>
       </w:r>
     </w:p>
+    <w:bookmarkEnd w:id="0"/>
     <w:tbl>
       <w:tblPr>
         <w:tblStyle w:val="GridTableLight"/>
@@ -1963,7 +2013,7 @@
                   </v:handles>
                   <o:callout v:ext="edit" on="t" textborder="f"/>
                 </v:shapetype>
-                <v:shape id="Line Callout 2 (No Border) 5" o:spid="_x0000_s1028" type="#_x0000_t42" style="position:absolute;left:0;text-align:left;margin-left:-42.4pt;margin-top:15.65pt;width:75pt;height:13.5pt;z-index:251676672;visibility:visible;mso-wrap-style:square;mso-width-percent:0;mso-height-percent:0;mso-wrap-distance-left:9pt;mso-wrap-distance-top:0;mso-wrap-distance-right:9pt;mso-wrap-distance-bottom:0;mso-position-horizontal:absolute;mso-position-horizontal-relative:text;mso-position-vertical:absolute;mso-position-vertical-relative:text;mso-width-percent:0;mso-height-percent:0;mso-width-relative:margin;mso-height-relative:margin;v-text-anchor:middle" o:gfxdata="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" adj="-8352,-6600,-5544,11250,-504,11250" fillcolor="white [3212]" strokecolor="#0cf [3205]" strokeweight="1pt">
+                <v:shape id="Line Callout 2 (No Border) 5" o:spid="_x0000_s1027" type="#_x0000_t42" style="position:absolute;left:0;text-align:left;margin-left:-42.4pt;margin-top:15.65pt;width:75pt;height:13.5pt;z-index:251676672;visibility:visible;mso-wrap-style:square;mso-width-percent:0;mso-height-percent:0;mso-wrap-distance-left:9pt;mso-wrap-distance-top:0;mso-wrap-distance-right:9pt;mso-wrap-distance-bottom:0;mso-position-horizontal:absolute;mso-position-horizontal-relative:text;mso-position-vertical:absolute;mso-position-vertical-relative:text;mso-width-percent:0;mso-height-percent:0;mso-width-relative:margin;mso-height-relative:margin;v-text-anchor:middle" o:gfxdata="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" adj="-8352,-6600,-5544,11250,-504,11250" fillcolor="white [3212]" strokecolor="#0098bf [2405]" strokeweight="1pt">
                   <v:stroke startarrow="oval"/>
                   <v:textbox inset="0,0,0,0">
                     <w:txbxContent>
@@ -2095,7 +2145,7 @@
                 <w:noProof/>
               </w:rPr>
               <w:pict>
-                <v:shape id="Line Callout 2 (No Border) 6" o:spid="_x0000_s1029" type="#_x0000_t42" style="position:absolute;left:0;text-align:left;margin-left:8.25pt;margin-top:21.9pt;width:44.05pt;height:12.85pt;z-index:251678720;visibility:visible;mso-wrap-style:square;mso-width-percent:0;mso-height-percent:0;mso-wrap-distance-left:9pt;mso-wrap-distance-top:0;mso-wrap-distance-right:9pt;mso-wrap-distance-bottom:0;mso-position-horizontal:absolute;mso-position-horizontal-relative:text;mso-position-vertical:absolute;mso-position-vertical-relative:text;mso-width-percent:0;mso-height-percent:0;mso-width-relative:margin;mso-height-relative:margin;v-text-anchor:middle" o:gfxdata="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" adj="-8352,-6600,-5544,11250,-504,11250" fillcolor="white [3212]" strokecolor="#0cf [3205]" strokeweight="1pt">
+                <v:shape id="Line Callout 2 (No Border) 6" o:spid="_x0000_s1028" type="#_x0000_t42" style="position:absolute;left:0;text-align:left;margin-left:8.25pt;margin-top:21.9pt;width:44.05pt;height:12.85pt;z-index:251678720;visibility:visible;mso-wrap-style:square;mso-width-percent:0;mso-height-percent:0;mso-wrap-distance-left:9pt;mso-wrap-distance-top:0;mso-wrap-distance-right:9pt;mso-wrap-distance-bottom:0;mso-position-horizontal:absolute;mso-position-horizontal-relative:text;mso-position-vertical:absolute;mso-position-vertical-relative:text;mso-width-percent:0;mso-height-percent:0;mso-width-relative:margin;mso-height-relative:margin;v-text-anchor:middle" o:gfxdata="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" adj="-8352,-6600,-5544,11250,-504,11250" fillcolor="white [3212]" strokecolor="#0098bf [2405]" strokeweight="1pt">
                   <v:stroke startarrow="oval"/>
                   <v:textbox inset="0,0,0,0">
                     <w:txbxContent>
@@ -2236,12 +2286,18 @@
           <w:p>
             <w:pPr>
               <w:pStyle w:val="NoSpacing"/>
-              <w:spacing w:line="240" w:lineRule="auto"/>
+              <w:spacing w:before="240" w:line="240" w:lineRule="auto"/>
               <w:jc w:val="center"/>
               <w:rPr>
                 <w:noProof/>
               </w:rPr>
             </w:pPr>
+            <w:r>
+              <w:rPr>
+                <w:noProof/>
+              </w:rPr>
+              <w:softHyphen/>
+            </w:r>
           </w:p>
         </w:tc>
         <w:tc>
@@ -2383,12 +2439,13 @@
         </w:pBdr>
         <w:rPr>
           <w:noProof/>
-          <w:color w:val="00CCFF" w:themeColor="accent2"/>
-        </w:rPr>
-      </w:pPr>
-      <w:r>
-        <w:rPr>
-          <w:noProof/>
+          <w:color w:val="0098BF" w:themeColor="accent2" w:themeShade="BF"/>
+        </w:rPr>
+      </w:pPr>
+      <w:r>
+        <w:rPr>
+          <w:noProof/>
+          <w:color w:val="0098BF" w:themeColor="accent2" w:themeShade="BF"/>
         </w:rPr>
         <w:t>Funding</w:t>
       </w:r>
@@ -2445,15 +2502,8 @@
       </w:r>
       <w:r>
         <w:rPr>
-          <w:noProof/>
-        </w:rPr>
-        <w:pict>
-          <v:line id="Straight Connector 7" o:spid="_x0000_s1030" style="position:absolute;z-index:251679744;visibility:visible;mso-wrap-style:square;mso-width-percent:0;mso-height-percent:0;mso-wrap-distance-left:9pt;mso-wrap-distance-top:0;mso-wrap-distance-right:9pt;mso-wrap-distance-bottom:0;mso-position-horizontal:absolute;mso-position-horizontal-relative:text;mso-position-vertical:absolute;mso-position-vertical-relative:text;mso-width-percent:0;mso-height-percent:0;mso-width-relative:margin;mso-height-relative:margin" from="-14.4pt,0" to="-14.4pt,10in" o:gfxdata="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" strokecolor="#0cf [3205]" strokeweight="1.5pt">
-            <v:stroke joinstyle="miter"/>
-          </v:line>
-        </w:pict>
-      </w:r>
-      <w:r>
+          <w:color w:val="0098BF" w:themeColor="accent2" w:themeShade="BF"/>
+        </w:rPr>
         <w:t>Contact</w:t>
       </w:r>
     </w:p>
@@ -2495,6 +2545,7 @@
         <w:col w:w="6960" w:space="720"/>
         <w:col w:w="3120"/>
       </w:cols>
+      <w:titlePg/>
       <w:docGrid w:linePitch="360"/>
     </w:sectPr>
   </w:body>
@@ -2624,6 +2675,137 @@
 </w:footnotes>
 </file>
 
+<file path=word/header1.xml><?xml version="1.0" encoding="utf-8"?>
+<w:hdr xmlns:mo="http://schemas.microsoft.com/office/mac/office/2008/main" xmlns:ve="http://schemas.openxmlformats.org/markup-compatibility/2006" xmlns:mv="urn:schemas-microsoft-com:mac:vml" xmlns:o="urn:schemas-microsoft-com:office:office" xmlns:r="http://schemas.openxmlformats.org/officeDocument/2006/relationships" xmlns:m="http://schemas.openxmlformats.org/officeDocument/2006/math" xmlns:v="urn:schemas-microsoft-com:vml" xmlns:wp="http://schemas.openxmlformats.org/drawingml/2006/wordprocessingDrawing" xmlns:w10="urn:schemas-microsoft-com:office:word" xmlns:w="http://schemas.openxmlformats.org/wordprocessingml/2006/main" xmlns:wne="http://schemas.microsoft.com/office/word/2006/wordml">
+  <w:p>
+    <w:pPr>
+      <w:pStyle w:val="Heading1"/>
+      <w:jc w:val="right"/>
+    </w:pPr>
+    <w:r>
+      <w:rPr>
+        <w:noProof/>
+      </w:rPr>
+      <w:drawing>
+        <wp:inline distT="0" distB="0" distL="0" distR="0">
+          <wp:extent cx="3288792" cy="228600"/>
+          <wp:effectExtent l="0" t="0" r="0" b="0"/>
+          <wp:docPr id="2" name="Picture 2"/>
+          <wp:cNvGraphicFramePr>
+            <a:graphicFrameLocks xmlns:a="http://schemas.openxmlformats.org/drawingml/2006/main" noChangeAspect="1"/>
+          </wp:cNvGraphicFramePr>
+          <a:graphic xmlns:a="http://schemas.openxmlformats.org/drawingml/2006/main">
+            <a:graphicData uri="http://schemas.openxmlformats.org/drawingml/2006/picture">
+              <pic:pic xmlns:pic="http://schemas.openxmlformats.org/drawingml/2006/picture">
+                <pic:nvPicPr>
+                  <pic:cNvPr id="0" name="cyclotronroad_headerlogo-01.png"/>
+                  <pic:cNvPicPr/>
+                </pic:nvPicPr>
+                <pic:blipFill>
+                  <a:blip r:embed="rId1">
+                    <a:extLst>
+                      <a:ext uri="{28A0092B-C50C-407E-A947-70E740481C1C}">
+                        <a14:useLocalDpi xmlns:a14="http://schemas.microsoft.com/office/drawing/2010/main" xmlns:pic="http://schemas.openxmlformats.org/drawingml/2006/picture" xmlns:a="http://schemas.openxmlformats.org/drawingml/2006/main" xmlns:wps="http://schemas.microsoft.com/office/word/2010/wordprocessingShape" xmlns:wne="http://schemas.microsoft.com/office/word/2006/wordml" xmlns:wpi="http://schemas.microsoft.com/office/word/2010/wordprocessingInk" xmlns:wpg="http://schemas.microsoft.com/office/word/2010/wordprocessingGroup" xmlns:w15="http://schemas.microsoft.com/office/word/2012/wordml" xmlns:w14="http://schemas.microsoft.com/office/word/2010/wordml" xmlns:w="http://schemas.openxmlformats.org/wordprocessingml/2006/main" xmlns:w10="urn:schemas-microsoft-com:office:word" xmlns:wp="http://schemas.openxmlformats.org/drawingml/2006/wordprocessingDrawing" xmlns:wp14="http://schemas.microsoft.com/office/word/2010/wordprocessingDrawing" xmlns:v="urn:schemas-microsoft-com:vml" xmlns:m="http://schemas.openxmlformats.org/officeDocument/2006/math" xmlns:r="http://schemas.openxmlformats.org/officeDocument/2006/relationships" xmlns:o="urn:schemas-microsoft-com:office:office" xmlns:mv="urn:schemas-microsoft-com:mac:vml" xmlns:mc="http://schemas.openxmlformats.org/markup-compatibility/2006" xmlns:mo="http://schemas.microsoft.com/office/mac/office/2008/main" xmlns:wpc="http://schemas.microsoft.com/office/word/2010/wordprocessingCanvas" xmlns="" val="0"/>
+                      </a:ext>
+                    </a:extLst>
+                  </a:blip>
+                  <a:stretch>
+                    <a:fillRect/>
+                  </a:stretch>
+                </pic:blipFill>
+                <pic:spPr>
+                  <a:xfrm>
+                    <a:off x="0" y="0"/>
+                    <a:ext cx="3288792" cy="228600"/>
+                  </a:xfrm>
+                  <a:prstGeom prst="rect">
+                    <a:avLst/>
+                  </a:prstGeom>
+                </pic:spPr>
+              </pic:pic>
+            </a:graphicData>
+          </a:graphic>
+        </wp:inline>
+      </w:drawing>
+    </w:r>
+  </w:p>
+  <w:p>
+    <w:pPr>
+      <w:pStyle w:val="Header"/>
+      <w:jc w:val="right"/>
+    </w:pPr>
+  </w:p>
+</w:hdr>
+</file>
+
+<file path=word/header2.xml><?xml version="1.0" encoding="utf-8"?>
+<w:hdr xmlns:mo="http://schemas.microsoft.com/office/mac/office/2008/main" xmlns:ve="http://schemas.openxmlformats.org/markup-compatibility/2006" xmlns:mv="urn:schemas-microsoft-com:mac:vml" xmlns:o="urn:schemas-microsoft-com:office:office" xmlns:r="http://schemas.openxmlformats.org/officeDocument/2006/relationships" xmlns:m="http://schemas.openxmlformats.org/officeDocument/2006/math" xmlns:v="urn:schemas-microsoft-com:vml" xmlns:wp="http://schemas.openxmlformats.org/drawingml/2006/wordprocessingDrawing" xmlns:w10="urn:schemas-microsoft-com:office:word" xmlns:w="http://schemas.openxmlformats.org/wordprocessingml/2006/main" xmlns:wne="http://schemas.microsoft.com/office/word/2006/wordml">
+  <w:p>
+    <w:pPr>
+      <w:pStyle w:val="Header"/>
+    </w:pPr>
+    <w:r>
+      <w:rPr>
+        <w:noProof/>
+      </w:rPr>
+      <w:drawing>
+        <wp:inline distT="0" distB="0" distL="0" distR="0">
+          <wp:extent cx="342900" cy="304800"/>
+          <wp:effectExtent l="0" t="0" r="0" b="0"/>
+          <wp:docPr id="3" name="Picture 3"/>
+          <wp:cNvGraphicFramePr>
+            <a:graphicFrameLocks xmlns:a="http://schemas.openxmlformats.org/drawingml/2006/main" noChangeAspect="1"/>
+          </wp:cNvGraphicFramePr>
+          <a:graphic xmlns:a="http://schemas.openxmlformats.org/drawingml/2006/main">
+            <a:graphicData uri="http://schemas.openxmlformats.org/drawingml/2006/picture">
+              <pic:pic xmlns:pic="http://schemas.openxmlformats.org/drawingml/2006/picture">
+                <pic:nvPicPr>
+                  <pic:cNvPr id="0" name="cyclotronroad_headerlogo-01.png"/>
+                  <pic:cNvPicPr/>
+                </pic:nvPicPr>
+                <pic:blipFill rotWithShape="1">
+                  <a:blip r:embed="rId1">
+                    <a:extLst>
+                      <a:ext uri="{28A0092B-C50C-407E-A947-70E740481C1C}">
+                        <a14:useLocalDpi xmlns:a14="http://schemas.microsoft.com/office/drawing/2010/main" xmlns:pic="http://schemas.openxmlformats.org/drawingml/2006/picture" xmlns:a="http://schemas.openxmlformats.org/drawingml/2006/main" xmlns:wps="http://schemas.microsoft.com/office/word/2010/wordprocessingShape" xmlns:wne="http://schemas.microsoft.com/office/word/2006/wordml" xmlns:wpi="http://schemas.microsoft.com/office/word/2010/wordprocessingInk" xmlns:wpg="http://schemas.microsoft.com/office/word/2010/wordprocessingGroup" xmlns:w15="http://schemas.microsoft.com/office/word/2012/wordml" xmlns:w14="http://schemas.microsoft.com/office/word/2010/wordml" xmlns:w="http://schemas.openxmlformats.org/wordprocessingml/2006/main" xmlns:w10="urn:schemas-microsoft-com:office:word" xmlns:wp="http://schemas.openxmlformats.org/drawingml/2006/wordprocessingDrawing" xmlns:wp14="http://schemas.microsoft.com/office/word/2010/wordprocessingDrawing" xmlns:v="urn:schemas-microsoft-com:vml" xmlns:m="http://schemas.openxmlformats.org/officeDocument/2006/math" xmlns:r="http://schemas.openxmlformats.org/officeDocument/2006/relationships" xmlns:o="urn:schemas-microsoft-com:office:office" xmlns:mv="urn:schemas-microsoft-com:mac:vml" xmlns:mc="http://schemas.openxmlformats.org/markup-compatibility/2006" xmlns:mo="http://schemas.microsoft.com/office/mac/office/2008/main" xmlns:wpc="http://schemas.microsoft.com/office/word/2010/wordprocessingCanvas" xmlns="" val="0"/>
+                      </a:ext>
+                    </a:extLst>
+                  </a:blip>
+                  <a:srcRect t="1" r="89573" b="-33339"/>
+                  <a:stretch/>
+                </pic:blipFill>
+                <pic:spPr bwMode="auto">
+                  <a:xfrm>
+                    <a:off x="0" y="0"/>
+                    <a:ext cx="342914" cy="304812"/>
+                  </a:xfrm>
+                  <a:prstGeom prst="rect">
+                    <a:avLst/>
+                  </a:prstGeom>
+                  <a:ln>
+                    <a:noFill/>
+                  </a:ln>
+                  <a:extLst>
+                    <a:ext uri="{53640926-AAD7-44D8-BBD7-CCE9431645EC}">
+                      <a14:shadowObscured xmlns:a14="http://schemas.microsoft.com/office/drawing/2010/main" xmlns:pic="http://schemas.openxmlformats.org/drawingml/2006/picture" xmlns:a="http://schemas.openxmlformats.org/drawingml/2006/main" xmlns:wps="http://schemas.microsoft.com/office/word/2010/wordprocessingShape" xmlns:wne="http://schemas.microsoft.com/office/word/2006/wordml" xmlns:wpi="http://schemas.microsoft.com/office/word/2010/wordprocessingInk" xmlns:wpg="http://schemas.microsoft.com/office/word/2010/wordprocessingGroup" xmlns:w15="http://schemas.microsoft.com/office/word/2012/wordml" xmlns:w14="http://schemas.microsoft.com/office/word/2010/wordml" xmlns:w="http://schemas.openxmlformats.org/wordprocessingml/2006/main" xmlns:w10="urn:schemas-microsoft-com:office:word" xmlns:wp="http://schemas.openxmlformats.org/drawingml/2006/wordprocessingDrawing" xmlns:wp14="http://schemas.microsoft.com/office/word/2010/wordprocessingDrawing" xmlns:v="urn:schemas-microsoft-com:vml" xmlns:m="http://schemas.openxmlformats.org/officeDocument/2006/math" xmlns:r="http://schemas.openxmlformats.org/officeDocument/2006/relationships" xmlns:o="urn:schemas-microsoft-com:office:office" xmlns:mv="urn:schemas-microsoft-com:mac:vml" xmlns:mc="http://schemas.openxmlformats.org/markup-compatibility/2006" xmlns:mo="http://schemas.microsoft.com/office/mac/office/2008/main" xmlns:wpc="http://schemas.microsoft.com/office/word/2010/wordprocessingCanvas" xmlns=""/>
+                    </a:ext>
+                  </a:extLst>
+                </pic:spPr>
+              </pic:pic>
+            </a:graphicData>
+          </a:graphic>
+        </wp:inline>
+      </w:drawing>
+    </w:r>
+  </w:p>
+  <w:p>
+    <w:pPr>
+      <w:pStyle w:val="Header"/>
+    </w:pPr>
+  </w:p>
+</w:hdr>
+</file>
+
 <file path=word/styles.xml><?xml version="1.0" encoding="utf-8"?>
 <w:styles xmlns:r="http://schemas.openxmlformats.org/officeDocument/2006/relationships" xmlns:w="http://schemas.openxmlformats.org/wordprocessingml/2006/main">
   <w:docDefaults>
@@ -2667,7 +2849,10 @@
     <w:lsdException w:name="Subtitle" w:semiHidden="0" w:uiPriority="11" w:unhideWhenUsed="0" w:qFormat="1"/>
     <w:lsdException w:name="Strong" w:semiHidden="0" w:uiPriority="22" w:unhideWhenUsed="0" w:qFormat="1"/>
     <w:lsdException w:name="Emphasis" w:semiHidden="0" w:uiPriority="20" w:unhideWhenUsed="0" w:qFormat="1"/>
+    <w:lsdException w:name="Normal Table" w:semiHidden="0" w:unhideWhenUsed="0"/>
+    <w:lsdException w:name="Table Web 2" w:semiHidden="0" w:unhideWhenUsed="0"/>
     <w:lsdException w:name="Table Grid" w:semiHidden="0" w:uiPriority="39" w:unhideWhenUsed="0"/>
+    <w:lsdException w:name="Table Theme" w:semiHidden="0" w:unhideWhenUsed="0"/>
     <w:lsdException w:name="Note Level 1" w:semiHidden="0" w:unhideWhenUsed="0"/>
     <w:lsdException w:name="Note Level 2" w:semiHidden="0" w:unhideWhenUsed="0"/>
     <w:lsdException w:name="Note Level 3" w:semiHidden="0" w:unhideWhenUsed="0"/>
@@ -2843,469 +3028,6 @@
   </w:style>
   <w:style w:type="numbering" w:default="1" w:styleId="NoList">
     <w:name w:val="No List"/>
-    <w:semiHidden/>
-    <w:unhideWhenUsed/>
-  </w:style>
-  <w:style w:type="character" w:styleId="Hyperlink">
-    <w:name w:val="Hyperlink"/>
-    <w:basedOn w:val="DefaultParagraphFont"/>
-    <w:uiPriority w:val="99"/>
-    <w:unhideWhenUsed/>
-    <w:rsid w:val="00151087"/>
-    <w:rPr>
-      <w:color w:val="0000FF" w:themeColor="hyperlink"/>
-      <w:u w:val="single"/>
-    </w:rPr>
-  </w:style>
-  <w:style w:type="paragraph" w:styleId="BalloonText">
-    <w:name w:val="Balloon Text"/>
-    <w:basedOn w:val="Normal"/>
-    <w:link w:val="BalloonTextChar"/>
-    <w:uiPriority w:val="99"/>
-    <w:semiHidden/>
-    <w:unhideWhenUsed/>
-    <w:rsid w:val="00151087"/>
-    <w:pPr>
-      <w:spacing w:after="0" w:line="240" w:lineRule="auto"/>
-    </w:pPr>
-    <w:rPr>
-      <w:rFonts w:ascii="Segoe UI" w:hAnsi="Segoe UI" w:cs="Segoe UI"/>
-      <w:szCs w:val="18"/>
-    </w:rPr>
-  </w:style>
-  <w:style w:type="character" w:customStyle="1" w:styleId="BalloonTextChar">
-    <w:name w:val="Balloon Text Char"/>
-    <w:basedOn w:val="DefaultParagraphFont"/>
-    <w:link w:val="BalloonText"/>
-    <w:uiPriority w:val="99"/>
-    <w:semiHidden/>
-    <w:rsid w:val="00151087"/>
-    <w:rPr>
-      <w:rFonts w:ascii="Segoe UI" w:hAnsi="Segoe UI" w:cs="Segoe UI"/>
-      <w:sz w:val="18"/>
-      <w:szCs w:val="18"/>
-    </w:rPr>
-  </w:style>
-  <w:style w:type="table" w:styleId="TableGrid">
-    <w:name w:val="Table Grid"/>
-    <w:basedOn w:val="TableNormal"/>
-    <w:uiPriority w:val="39"/>
-    <w:rsid w:val="00151087"/>
-    <w:pPr>
-      <w:spacing w:after="0" w:line="240" w:lineRule="auto"/>
-    </w:pPr>
-    <w:tblPr>
-      <w:tblInd w:w="0" w:type="dxa"/>
-      <w:tblBorders>
-        <w:top w:val="single" w:sz="4" w:space="0" w:color="auto"/>
-        <w:left w:val="single" w:sz="4" w:space="0" w:color="auto"/>
-        <w:bottom w:val="single" w:sz="4" w:space="0" w:color="auto"/>
-        <w:right w:val="single" w:sz="4" w:space="0" w:color="auto"/>
-        <w:insideH w:val="single" w:sz="4" w:space="0" w:color="auto"/>
-        <w:insideV w:val="single" w:sz="4" w:space="0" w:color="auto"/>
-      </w:tblBorders>
-      <w:tblCellMar>
-        <w:top w:w="0" w:type="dxa"/>
-        <w:left w:w="108" w:type="dxa"/>
-        <w:bottom w:w="0" w:type="dxa"/>
-        <w:right w:w="108" w:type="dxa"/>
-      </w:tblCellMar>
-    </w:tblPr>
-  </w:style>
-  <w:style w:type="paragraph" w:styleId="Header">
-    <w:name w:val="header"/>
-    <w:basedOn w:val="Normal"/>
-    <w:link w:val="HeaderChar"/>
-    <w:uiPriority w:val="99"/>
-    <w:unhideWhenUsed/>
-    <w:rsid w:val="00151087"/>
-    <w:pPr>
-      <w:tabs>
-        <w:tab w:val="center" w:pos="4680"/>
-        <w:tab w:val="right" w:pos="9360"/>
-      </w:tabs>
-      <w:spacing w:after="0" w:line="240" w:lineRule="auto"/>
-    </w:pPr>
-  </w:style>
-  <w:style w:type="character" w:customStyle="1" w:styleId="HeaderChar">
-    <w:name w:val="Header Char"/>
-    <w:basedOn w:val="DefaultParagraphFont"/>
-    <w:link w:val="Header"/>
-    <w:uiPriority w:val="99"/>
-    <w:rsid w:val="00151087"/>
-  </w:style>
-  <w:style w:type="paragraph" w:styleId="Footer">
-    <w:name w:val="footer"/>
-    <w:basedOn w:val="Normal"/>
-    <w:link w:val="FooterChar"/>
-    <w:uiPriority w:val="99"/>
-    <w:unhideWhenUsed/>
-    <w:rsid w:val="003B7BAC"/>
-    <w:pPr>
-      <w:tabs>
-        <w:tab w:val="center" w:pos="4680"/>
-        <w:tab w:val="right" w:pos="9360"/>
-      </w:tabs>
-      <w:spacing w:before="0" w:after="0" w:line="240" w:lineRule="auto"/>
-    </w:pPr>
-    <w:rPr>
-      <w:sz w:val="14"/>
-    </w:rPr>
-  </w:style>
-  <w:style w:type="character" w:customStyle="1" w:styleId="FooterChar">
-    <w:name w:val="Footer Char"/>
-    <w:basedOn w:val="DefaultParagraphFont"/>
-    <w:link w:val="Footer"/>
-    <w:uiPriority w:val="99"/>
-    <w:rsid w:val="003B7BAC"/>
-    <w:rPr>
-      <w:sz w:val="14"/>
-    </w:rPr>
-  </w:style>
-  <w:style w:type="paragraph" w:styleId="NoSpacing">
-    <w:name w:val="No Spacing"/>
-    <w:uiPriority w:val="1"/>
-    <w:qFormat/>
-    <w:rsid w:val="00386B19"/>
-    <w:pPr>
-      <w:spacing w:after="0" w:line="264" w:lineRule="auto"/>
-    </w:pPr>
-    <w:rPr>
-      <w:sz w:val="18"/>
-    </w:rPr>
-  </w:style>
-  <w:style w:type="character" w:customStyle="1" w:styleId="Heading1Char">
-    <w:name w:val="Heading 1 Char"/>
-    <w:basedOn w:val="DefaultParagraphFont"/>
-    <w:link w:val="Heading1"/>
-    <w:uiPriority w:val="9"/>
-    <w:rsid w:val="00C762C3"/>
-    <w:rPr>
-      <w:rFonts w:ascii="Arial Black" w:eastAsiaTheme="majorEastAsia" w:hAnsi="Arial Black" w:cstheme="majorBidi"/>
-      <w:color w:val="00CCFF"/>
-      <w:sz w:val="20"/>
-      <w:szCs w:val="32"/>
-    </w:rPr>
-  </w:style>
-  <w:style w:type="paragraph" w:styleId="Title">
-    <w:name w:val="Title"/>
-    <w:basedOn w:val="Normal"/>
-    <w:next w:val="Normal"/>
-    <w:link w:val="TitleChar"/>
-    <w:uiPriority w:val="10"/>
-    <w:qFormat/>
-    <w:rsid w:val="003B7BAC"/>
-    <w:pPr>
-      <w:spacing w:before="0" w:after="0" w:line="240" w:lineRule="auto"/>
-      <w:contextualSpacing/>
-    </w:pPr>
-    <w:rPr>
-      <w:rFonts w:ascii="Arial Black" w:eastAsiaTheme="majorEastAsia" w:hAnsi="Arial Black" w:cstheme="majorBidi"/>
-      <w:spacing w:val="-10"/>
-      <w:kern w:val="28"/>
-      <w:sz w:val="36"/>
-      <w:szCs w:val="56"/>
-    </w:rPr>
-  </w:style>
-  <w:style w:type="character" w:customStyle="1" w:styleId="TitleChar">
-    <w:name w:val="Title Char"/>
-    <w:basedOn w:val="DefaultParagraphFont"/>
-    <w:link w:val="Title"/>
-    <w:uiPriority w:val="10"/>
-    <w:rsid w:val="003B7BAC"/>
-    <w:rPr>
-      <w:rFonts w:ascii="Arial Black" w:eastAsiaTheme="majorEastAsia" w:hAnsi="Arial Black" w:cstheme="majorBidi"/>
-      <w:spacing w:val="-10"/>
-      <w:kern w:val="28"/>
-      <w:sz w:val="36"/>
-      <w:szCs w:val="56"/>
-    </w:rPr>
-  </w:style>
-  <w:style w:type="paragraph" w:styleId="Subtitle">
-    <w:name w:val="Subtitle"/>
-    <w:basedOn w:val="Normal"/>
-    <w:next w:val="Normal"/>
-    <w:link w:val="SubtitleChar"/>
-    <w:uiPriority w:val="11"/>
-    <w:qFormat/>
-    <w:rsid w:val="003B7BAC"/>
-    <w:pPr>
-      <w:numPr>
-        <w:ilvl w:val="1"/>
-      </w:numPr>
-      <w:spacing w:after="160"/>
-    </w:pPr>
-    <w:rPr>
-      <w:rFonts w:ascii="Arial Black" w:eastAsiaTheme="minorEastAsia" w:hAnsi="Arial Black"/>
-      <w:b/>
-      <w:color w:val="00B0F0"/>
-      <w:spacing w:val="15"/>
-      <w:sz w:val="22"/>
-    </w:rPr>
-  </w:style>
-  <w:style w:type="character" w:customStyle="1" w:styleId="SubtitleChar">
-    <w:name w:val="Subtitle Char"/>
-    <w:basedOn w:val="DefaultParagraphFont"/>
-    <w:link w:val="Subtitle"/>
-    <w:uiPriority w:val="11"/>
-    <w:rsid w:val="003B7BAC"/>
-    <w:rPr>
-      <w:rFonts w:ascii="Arial Black" w:eastAsiaTheme="minorEastAsia" w:hAnsi="Arial Black"/>
-      <w:b/>
-      <w:color w:val="00B0F0"/>
-      <w:spacing w:val="15"/>
-    </w:rPr>
-  </w:style>
-  <w:style w:type="table" w:customStyle="1" w:styleId="GridTableLight">
-    <w:name w:val="Grid Table Light"/>
-    <w:basedOn w:val="TableNormal"/>
-    <w:uiPriority w:val="40"/>
-    <w:rsid w:val="007B54E4"/>
-    <w:pPr>
-      <w:spacing w:after="0" w:line="240" w:lineRule="auto"/>
-    </w:pPr>
-    <w:tblPr>
-      <w:tblInd w:w="0" w:type="dxa"/>
-      <w:tblBorders>
-        <w:top w:val="single" w:sz="4" w:space="0" w:color="BFBFBF" w:themeColor="background1" w:themeShade="BF"/>
-        <w:left w:val="single" w:sz="4" w:space="0" w:color="BFBFBF" w:themeColor="background1" w:themeShade="BF"/>
-        <w:bottom w:val="single" w:sz="4" w:space="0" w:color="BFBFBF" w:themeColor="background1" w:themeShade="BF"/>
-        <w:right w:val="single" w:sz="4" w:space="0" w:color="BFBFBF" w:themeColor="background1" w:themeShade="BF"/>
-        <w:insideH w:val="single" w:sz="4" w:space="0" w:color="BFBFBF" w:themeColor="background1" w:themeShade="BF"/>
-        <w:insideV w:val="single" w:sz="4" w:space="0" w:color="BFBFBF" w:themeColor="background1" w:themeShade="BF"/>
-      </w:tblBorders>
-      <w:tblCellMar>
-        <w:top w:w="0" w:type="dxa"/>
-        <w:left w:w="108" w:type="dxa"/>
-        <w:bottom w:w="0" w:type="dxa"/>
-        <w:right w:w="108" w:type="dxa"/>
-      </w:tblCellMar>
-    </w:tblPr>
-  </w:style>
-</w:styles>
-</file>
-
-<file path=word/stylesWithEffects.xml><?xml version="1.0" encoding="utf-8"?>
-<w:styles xmlns:wpc="http://schemas.microsoft.com/office/word/2010/wordprocessingCanvas" xmlns:mo="http://schemas.microsoft.com/office/mac/office/2008/main" xmlns:mc="http://schemas.openxmlformats.org/markup-compatibility/2006" xmlns:mv="urn:schemas-microsoft-com:mac:vml" xmlns:o="urn:schemas-microsoft-com:office:office" xmlns:r="http://schemas.openxmlformats.org/officeDocument/2006/relationships" xmlns:m="http://schemas.openxmlformats.org/officeDocument/2006/math" xmlns:v="urn:schemas-microsoft-com:vml" xmlns:wp14="http://schemas.microsoft.com/office/word/2010/wordprocessingDrawing" xmlns:wp="http://schemas.openxmlformats.org/drawingml/2006/wordprocessingDrawing" xmlns:w10="urn:schemas-microsoft-com:office:word" xmlns:w="http://schemas.openxmlformats.org/wordprocessingml/2006/main" xmlns:w14="http://schemas.microsoft.com/office/word/2010/wordml" xmlns:wpg="http://schemas.microsoft.com/office/word/2010/wordprocessingGroup" xmlns:wpi="http://schemas.microsoft.com/office/word/2010/wordprocessingInk" xmlns:wne="http://schemas.microsoft.com/office/word/2006/wordml" xmlns:wps="http://schemas.microsoft.com/office/word/2010/wordprocessingShape" mc:Ignorable="w14 wp14">
-  <w:docDefaults>
-    <w:rPrDefault>
-      <w:rPr>
-        <w:rFonts w:asciiTheme="minorHAnsi" w:eastAsiaTheme="minorHAnsi" w:hAnsiTheme="minorHAnsi" w:cstheme="minorBidi"/>
-        <w:sz w:val="22"/>
-        <w:szCs w:val="22"/>
-        <w:lang w:val="en-US" w:eastAsia="en-US" w:bidi="ar-SA"/>
-      </w:rPr>
-    </w:rPrDefault>
-    <w:pPrDefault>
-      <w:pPr>
-        <w:spacing w:after="160" w:line="259" w:lineRule="auto"/>
-      </w:pPr>
-    </w:pPrDefault>
-  </w:docDefaults>
-  <w:latentStyles w:defLockedState="0" w:defUIPriority="99" w:defSemiHidden="1" w:defUnhideWhenUsed="1" w:defQFormat="0" w:count="276">
-    <w:lsdException w:name="Normal" w:semiHidden="0" w:uiPriority="0" w:unhideWhenUsed="0" w:qFormat="1"/>
-    <w:lsdException w:name="heading 1" w:semiHidden="0" w:uiPriority="9" w:unhideWhenUsed="0" w:qFormat="1"/>
-    <w:lsdException w:name="heading 2" w:uiPriority="9" w:qFormat="1"/>
-    <w:lsdException w:name="heading 3" w:uiPriority="9" w:qFormat="1"/>
-    <w:lsdException w:name="heading 4" w:uiPriority="9" w:qFormat="1"/>
-    <w:lsdException w:name="heading 5" w:uiPriority="9" w:qFormat="1"/>
-    <w:lsdException w:name="heading 6" w:uiPriority="9" w:qFormat="1"/>
-    <w:lsdException w:name="heading 7" w:uiPriority="9" w:qFormat="1"/>
-    <w:lsdException w:name="heading 8" w:uiPriority="9" w:qFormat="1"/>
-    <w:lsdException w:name="heading 9" w:uiPriority="9" w:qFormat="1"/>
-    <w:lsdException w:name="toc 1" w:uiPriority="39"/>
-    <w:lsdException w:name="toc 2" w:uiPriority="39"/>
-    <w:lsdException w:name="toc 3" w:uiPriority="39"/>
-    <w:lsdException w:name="toc 4" w:uiPriority="39"/>
-    <w:lsdException w:name="toc 5" w:uiPriority="39"/>
-    <w:lsdException w:name="toc 6" w:uiPriority="39"/>
-    <w:lsdException w:name="toc 7" w:uiPriority="39"/>
-    <w:lsdException w:name="toc 8" w:uiPriority="39"/>
-    <w:lsdException w:name="toc 9" w:uiPriority="39"/>
-    <w:lsdException w:name="caption" w:uiPriority="35" w:qFormat="1"/>
-    <w:lsdException w:name="Title" w:semiHidden="0" w:uiPriority="10" w:unhideWhenUsed="0" w:qFormat="1"/>
-    <w:lsdException w:name="Default Paragraph Font" w:uiPriority="1"/>
-    <w:lsdException w:name="Subtitle" w:semiHidden="0" w:uiPriority="11" w:unhideWhenUsed="0" w:qFormat="1"/>
-    <w:lsdException w:name="Strong" w:semiHidden="0" w:uiPriority="22" w:unhideWhenUsed="0" w:qFormat="1"/>
-    <w:lsdException w:name="Emphasis" w:semiHidden="0" w:uiPriority="20" w:unhideWhenUsed="0" w:qFormat="1"/>
-    <w:lsdException w:name="Table Grid" w:semiHidden="0" w:uiPriority="39" w:unhideWhenUsed="0"/>
-    <w:lsdException w:name="Note Level 1" w:semiHidden="0" w:unhideWhenUsed="0"/>
-    <w:lsdException w:name="Note Level 2" w:semiHidden="0" w:unhideWhenUsed="0"/>
-    <w:lsdException w:name="Note Level 3" w:semiHidden="0" w:unhideWhenUsed="0"/>
-    <w:lsdException w:name="Note Level 4" w:semiHidden="0" w:unhideWhenUsed="0"/>
-    <w:lsdException w:name="Note Level 5" w:semiHidden="0" w:unhideWhenUsed="0"/>
-    <w:lsdException w:name="Note Level 6" w:semiHidden="0" w:unhideWhenUsed="0"/>
-    <w:lsdException w:name="Note Level 7" w:semiHidden="0" w:unhideWhenUsed="0"/>
-    <w:lsdException w:name="Note Level 8" w:semiHidden="0" w:unhideWhenUsed="0"/>
-    <w:lsdException w:name="Note Level 9" w:semiHidden="0" w:unhideWhenUsed="0"/>
-    <w:lsdException w:name="Placeholder Text" w:unhideWhenUsed="0"/>
-    <w:lsdException w:name="No Spacing" w:semiHidden="0" w:uiPriority="1" w:unhideWhenUsed="0" w:qFormat="1"/>
-    <w:lsdException w:name="Light Shading" w:semiHidden="0" w:uiPriority="60" w:unhideWhenUsed="0"/>
-    <w:lsdException w:name="Light List" w:semiHidden="0" w:uiPriority="61" w:unhideWhenUsed="0"/>
-    <w:lsdException w:name="Light Grid" w:semiHidden="0" w:uiPriority="62" w:unhideWhenUsed="0"/>
-    <w:lsdException w:name="Medium Shading 1" w:semiHidden="0" w:uiPriority="63" w:unhideWhenUsed="0"/>
-    <w:lsdException w:name="Medium Shading 2" w:semiHidden="0" w:uiPriority="64" w:unhideWhenUsed="0"/>
-    <w:lsdException w:name="Medium List 1" w:semiHidden="0" w:uiPriority="65" w:unhideWhenUsed="0"/>
-    <w:lsdException w:name="Medium List 2" w:semiHidden="0" w:uiPriority="66" w:unhideWhenUsed="0"/>
-    <w:lsdException w:name="Medium Grid 1" w:semiHidden="0" w:uiPriority="67" w:unhideWhenUsed="0"/>
-    <w:lsdException w:name="Medium Grid 2" w:semiHidden="0" w:uiPriority="68" w:unhideWhenUsed="0"/>
-    <w:lsdException w:name="Medium Grid 3" w:semiHidden="0" w:uiPriority="69" w:unhideWhenUsed="0"/>
-    <w:lsdException w:name="Dark List" w:semiHidden="0" w:uiPriority="70" w:unhideWhenUsed="0"/>
-    <w:lsdException w:name="Colorful Shading" w:semiHidden="0" w:uiPriority="71" w:unhideWhenUsed="0"/>
-    <w:lsdException w:name="Colorful List" w:semiHidden="0" w:uiPriority="72" w:unhideWhenUsed="0"/>
-    <w:lsdException w:name="Colorful Grid" w:semiHidden="0" w:uiPriority="73" w:unhideWhenUsed="0"/>
-    <w:lsdException w:name="Light Shading Accent 1" w:semiHidden="0" w:uiPriority="60" w:unhideWhenUsed="0"/>
-    <w:lsdException w:name="Light List Accent 1" w:semiHidden="0" w:uiPriority="61" w:unhideWhenUsed="0"/>
-    <w:lsdException w:name="Light Grid Accent 1" w:semiHidden="0" w:uiPriority="62" w:unhideWhenUsed="0"/>
-    <w:lsdException w:name="Medium Shading 1 Accent 1" w:semiHidden="0" w:uiPriority="63" w:unhideWhenUsed="0"/>
-    <w:lsdException w:name="Medium Shading 2 Accent 1" w:semiHidden="0" w:uiPriority="64" w:unhideWhenUsed="0"/>
-    <w:lsdException w:name="Medium List 1 Accent 1" w:semiHidden="0" w:uiPriority="65" w:unhideWhenUsed="0"/>
-    <w:lsdException w:name="Revision" w:unhideWhenUsed="0"/>
-    <w:lsdException w:name="List Paragraph" w:semiHidden="0" w:uiPriority="34" w:unhideWhenUsed="0" w:qFormat="1"/>
-    <w:lsdException w:name="Quote" w:semiHidden="0" w:uiPriority="29" w:unhideWhenUsed="0" w:qFormat="1"/>
-    <w:lsdException w:name="Intense Quote" w:semiHidden="0" w:uiPriority="30" w:unhideWhenUsed="0" w:qFormat="1"/>
-    <w:lsdException w:name="Medium List 2 Accent 1" w:semiHidden="0" w:uiPriority="66" w:unhideWhenUsed="0"/>
-    <w:lsdException w:name="Medium Grid 1 Accent 1" w:semiHidden="0" w:uiPriority="67" w:unhideWhenUsed="0"/>
-    <w:lsdException w:name="Medium Grid 2 Accent 1" w:semiHidden="0" w:uiPriority="68" w:unhideWhenUsed="0"/>
-    <w:lsdException w:name="Medium Grid 3 Accent 1" w:semiHidden="0" w:uiPriority="69" w:unhideWhenUsed="0"/>
-    <w:lsdException w:name="Dark List Accent 1" w:semiHidden="0" w:uiPriority="70" w:unhideWhenUsed="0"/>
-    <w:lsdException w:name="Colorful Shading Accent 1" w:semiHidden="0" w:uiPriority="71" w:unhideWhenUsed="0"/>
-    <w:lsdException w:name="Colorful List Accent 1" w:semiHidden="0" w:uiPriority="72" w:unhideWhenUsed="0"/>
-    <w:lsdException w:name="Colorful Grid Accent 1" w:semiHidden="0" w:uiPriority="73" w:unhideWhenUsed="0"/>
-    <w:lsdException w:name="Light Shading Accent 2" w:semiHidden="0" w:uiPriority="60" w:unhideWhenUsed="0"/>
-    <w:lsdException w:name="Light List Accent 2" w:semiHidden="0" w:uiPriority="61" w:unhideWhenUsed="0"/>
-    <w:lsdException w:name="Light Grid Accent 2" w:semiHidden="0" w:uiPriority="62" w:unhideWhenUsed="0"/>
-    <w:lsdException w:name="Medium Shading 1 Accent 2" w:semiHidden="0" w:uiPriority="63" w:unhideWhenUsed="0"/>
-    <w:lsdException w:name="Medium Shading 2 Accent 2" w:semiHidden="0" w:uiPriority="64" w:unhideWhenUsed="0"/>
-    <w:lsdException w:name="Medium List 1 Accent 2" w:semiHidden="0" w:uiPriority="65" w:unhideWhenUsed="0"/>
-    <w:lsdException w:name="Medium List 2 Accent 2" w:semiHidden="0" w:uiPriority="66" w:unhideWhenUsed="0"/>
-    <w:lsdException w:name="Medium Grid 1 Accent 2" w:semiHidden="0" w:uiPriority="67" w:unhideWhenUsed="0"/>
-    <w:lsdException w:name="Medium Grid 2 Accent 2" w:semiHidden="0" w:uiPriority="68" w:unhideWhenUsed="0"/>
-    <w:lsdException w:name="Medium Grid 3 Accent 2" w:semiHidden="0" w:uiPriority="69" w:unhideWhenUsed="0"/>
-    <w:lsdException w:name="Dark List Accent 2" w:semiHidden="0" w:uiPriority="70" w:unhideWhenUsed="0"/>
-    <w:lsdException w:name="Colorful Shading Accent 2" w:semiHidden="0" w:uiPriority="71" w:unhideWhenUsed="0"/>
-    <w:lsdException w:name="Colorful List Accent 2" w:semiHidden="0" w:uiPriority="72" w:unhideWhenUsed="0"/>
-    <w:lsdException w:name="Colorful Grid Accent 2" w:semiHidden="0" w:uiPriority="73" w:unhideWhenUsed="0"/>
-    <w:lsdException w:name="Light Shading Accent 3" w:semiHidden="0" w:uiPriority="60" w:unhideWhenUsed="0"/>
-    <w:lsdException w:name="Light List Accent 3" w:semiHidden="0" w:uiPriority="61" w:unhideWhenUsed="0"/>
-    <w:lsdException w:name="Light Grid Accent 3" w:semiHidden="0" w:uiPriority="62" w:unhideWhenUsed="0"/>
-    <w:lsdException w:name="Medium Shading 1 Accent 3" w:semiHidden="0" w:uiPriority="63" w:unhideWhenUsed="0"/>
-    <w:lsdException w:name="Medium Shading 2 Accent 3" w:semiHidden="0" w:uiPriority="64" w:unhideWhenUsed="0"/>
-    <w:lsdException w:name="Medium List 1 Accent 3" w:semiHidden="0" w:uiPriority="65" w:unhideWhenUsed="0"/>
-    <w:lsdException w:name="Medium List 2 Accent 3" w:semiHidden="0" w:uiPriority="66" w:unhideWhenUsed="0"/>
-    <w:lsdException w:name="Medium Grid 1 Accent 3" w:semiHidden="0" w:uiPriority="67" w:unhideWhenUsed="0"/>
-    <w:lsdException w:name="Medium Grid 2 Accent 3" w:semiHidden="0" w:uiPriority="68" w:unhideWhenUsed="0"/>
-    <w:lsdException w:name="Medium Grid 3 Accent 3" w:semiHidden="0" w:uiPriority="69" w:unhideWhenUsed="0"/>
-    <w:lsdException w:name="Dark List Accent 3" w:semiHidden="0" w:uiPriority="70" w:unhideWhenUsed="0"/>
-    <w:lsdException w:name="Colorful Shading Accent 3" w:semiHidden="0" w:uiPriority="71" w:unhideWhenUsed="0"/>
-    <w:lsdException w:name="Colorful List Accent 3" w:semiHidden="0" w:uiPriority="72" w:unhideWhenUsed="0"/>
-    <w:lsdException w:name="Colorful Grid Accent 3" w:semiHidden="0" w:uiPriority="73" w:unhideWhenUsed="0"/>
-    <w:lsdException w:name="Light Shading Accent 4" w:semiHidden="0" w:uiPriority="60" w:unhideWhenUsed="0"/>
-    <w:lsdException w:name="Light List Accent 4" w:semiHidden="0" w:uiPriority="61" w:unhideWhenUsed="0"/>
-    <w:lsdException w:name="Light Grid Accent 4" w:semiHidden="0" w:uiPriority="62" w:unhideWhenUsed="0"/>
-    <w:lsdException w:name="Medium Shading 1 Accent 4" w:semiHidden="0" w:uiPriority="63" w:unhideWhenUsed="0"/>
-    <w:lsdException w:name="Medium Shading 2 Accent 4" w:semiHidden="0" w:uiPriority="64" w:unhideWhenUsed="0"/>
-    <w:lsdException w:name="Medium List 1 Accent 4" w:semiHidden="0" w:uiPriority="65" w:unhideWhenUsed="0"/>
-    <w:lsdException w:name="Medium List 2 Accent 4" w:semiHidden="0" w:uiPriority="66" w:unhideWhenUsed="0"/>
-    <w:lsdException w:name="Medium Grid 1 Accent 4" w:semiHidden="0" w:uiPriority="67" w:unhideWhenUsed="0"/>
-    <w:lsdException w:name="Medium Grid 2 Accent 4" w:semiHidden="0" w:uiPriority="68" w:unhideWhenUsed="0"/>
-    <w:lsdException w:name="Medium Grid 3 Accent 4" w:semiHidden="0" w:uiPriority="69" w:unhideWhenUsed="0"/>
-    <w:lsdException w:name="Dark List Accent 4" w:semiHidden="0" w:uiPriority="70" w:unhideWhenUsed="0"/>
-    <w:lsdException w:name="Colorful Shading Accent 4" w:semiHidden="0" w:uiPriority="71" w:unhideWhenUsed="0"/>
-    <w:lsdException w:name="Colorful List Accent 4" w:semiHidden="0" w:uiPriority="72" w:unhideWhenUsed="0"/>
-    <w:lsdException w:name="Colorful Grid Accent 4" w:semiHidden="0" w:uiPriority="73" w:unhideWhenUsed="0"/>
-    <w:lsdException w:name="Light Shading Accent 5" w:semiHidden="0" w:uiPriority="60" w:unhideWhenUsed="0"/>
-    <w:lsdException w:name="Light List Accent 5" w:semiHidden="0" w:uiPriority="61" w:unhideWhenUsed="0"/>
-    <w:lsdException w:name="Light Grid Accent 5" w:semiHidden="0" w:uiPriority="62" w:unhideWhenUsed="0"/>
-    <w:lsdException w:name="Medium Shading 1 Accent 5" w:semiHidden="0" w:uiPriority="63" w:unhideWhenUsed="0"/>
-    <w:lsdException w:name="Medium Shading 2 Accent 5" w:semiHidden="0" w:uiPriority="64" w:unhideWhenUsed="0"/>
-    <w:lsdException w:name="Medium List 1 Accent 5" w:semiHidden="0" w:uiPriority="65" w:unhideWhenUsed="0"/>
-    <w:lsdException w:name="Medium List 2 Accent 5" w:semiHidden="0" w:uiPriority="66" w:unhideWhenUsed="0"/>
-    <w:lsdException w:name="Medium Grid 1 Accent 5" w:semiHidden="0" w:uiPriority="67" w:unhideWhenUsed="0"/>
-    <w:lsdException w:name="Medium Grid 2 Accent 5" w:semiHidden="0" w:uiPriority="68" w:unhideWhenUsed="0"/>
-    <w:lsdException w:name="Medium Grid 3 Accent 5" w:semiHidden="0" w:uiPriority="69" w:unhideWhenUsed="0"/>
-    <w:lsdException w:name="Dark List Accent 5" w:semiHidden="0" w:uiPriority="70" w:unhideWhenUsed="0"/>
-    <w:lsdException w:name="Colorful Shading Accent 5" w:semiHidden="0" w:uiPriority="71" w:unhideWhenUsed="0"/>
-    <w:lsdException w:name="Colorful List Accent 5" w:semiHidden="0" w:uiPriority="72" w:unhideWhenUsed="0"/>
-    <w:lsdException w:name="Colorful Grid Accent 5" w:semiHidden="0" w:uiPriority="73" w:unhideWhenUsed="0"/>
-    <w:lsdException w:name="Light Shading Accent 6" w:semiHidden="0" w:uiPriority="60" w:unhideWhenUsed="0"/>
-    <w:lsdException w:name="Light List Accent 6" w:semiHidden="0" w:uiPriority="61" w:unhideWhenUsed="0"/>
-    <w:lsdException w:name="Light Grid Accent 6" w:semiHidden="0" w:uiPriority="62" w:unhideWhenUsed="0"/>
-    <w:lsdException w:name="Medium Shading 1 Accent 6" w:semiHidden="0" w:uiPriority="63" w:unhideWhenUsed="0"/>
-    <w:lsdException w:name="Medium Shading 2 Accent 6" w:semiHidden="0" w:uiPriority="64" w:unhideWhenUsed="0"/>
-    <w:lsdException w:name="Medium List 1 Accent 6" w:semiHidden="0" w:uiPriority="65" w:unhideWhenUsed="0"/>
-    <w:lsdException w:name="Medium List 2 Accent 6" w:semiHidden="0" w:uiPriority="66" w:unhideWhenUsed="0"/>
-    <w:lsdException w:name="Medium Grid 1 Accent 6" w:semiHidden="0" w:uiPriority="67" w:unhideWhenUsed="0"/>
-    <w:lsdException w:name="Medium Grid 2 Accent 6" w:semiHidden="0" w:uiPriority="68" w:unhideWhenUsed="0"/>
-    <w:lsdException w:name="Medium Grid 3 Accent 6" w:semiHidden="0" w:uiPriority="69" w:unhideWhenUsed="0"/>
-    <w:lsdException w:name="Dark List Accent 6" w:semiHidden="0" w:uiPriority="70" w:unhideWhenUsed="0"/>
-    <w:lsdException w:name="Colorful Shading Accent 6" w:semiHidden="0" w:uiPriority="71" w:unhideWhenUsed="0"/>
-    <w:lsdException w:name="Colorful List Accent 6" w:semiHidden="0" w:uiPriority="72" w:unhideWhenUsed="0"/>
-    <w:lsdException w:name="Colorful Grid Accent 6" w:semiHidden="0" w:uiPriority="73" w:unhideWhenUsed="0"/>
-    <w:lsdException w:name="Subtle Emphasis" w:semiHidden="0" w:uiPriority="19" w:unhideWhenUsed="0" w:qFormat="1"/>
-    <w:lsdException w:name="Intense Emphasis" w:semiHidden="0" w:uiPriority="21" w:unhideWhenUsed="0" w:qFormat="1"/>
-    <w:lsdException w:name="Subtle Reference" w:semiHidden="0" w:uiPriority="31" w:unhideWhenUsed="0" w:qFormat="1"/>
-    <w:lsdException w:name="Intense Reference" w:semiHidden="0" w:uiPriority="32" w:unhideWhenUsed="0" w:qFormat="1"/>
-    <w:lsdException w:name="Book Title" w:semiHidden="0" w:uiPriority="33" w:unhideWhenUsed="0" w:qFormat="1"/>
-    <w:lsdException w:name="Bibliography" w:uiPriority="37"/>
-    <w:lsdException w:name="TOC Heading" w:uiPriority="39" w:qFormat="1"/>
-  </w:latentStyles>
-  <w:style w:type="paragraph" w:default="1" w:styleId="Normal">
-    <w:name w:val="Normal"/>
-    <w:qFormat/>
-    <w:rsid w:val="00386B19"/>
-    <w:pPr>
-      <w:spacing w:before="120" w:after="120" w:line="264" w:lineRule="auto"/>
-    </w:pPr>
-    <w:rPr>
-      <w:sz w:val="18"/>
-    </w:rPr>
-  </w:style>
-  <w:style w:type="paragraph" w:styleId="Heading1">
-    <w:name w:val="heading 1"/>
-    <w:basedOn w:val="Normal"/>
-    <w:next w:val="Normal"/>
-    <w:link w:val="Heading1Char"/>
-    <w:uiPriority w:val="9"/>
-    <w:qFormat/>
-    <w:rsid w:val="00C762C3"/>
-    <w:pPr>
-      <w:keepNext/>
-      <w:keepLines/>
-      <w:spacing w:before="240" w:after="0"/>
-      <w:outlineLvl w:val="0"/>
-    </w:pPr>
-    <w:rPr>
-      <w:rFonts w:ascii="Arial Black" w:eastAsiaTheme="majorEastAsia" w:hAnsi="Arial Black" w:cstheme="majorBidi"/>
-      <w:color w:val="00CCFF"/>
-      <w:sz w:val="20"/>
-      <w:szCs w:val="32"/>
-    </w:rPr>
-  </w:style>
-  <w:style w:type="character" w:default="1" w:styleId="DefaultParagraphFont">
-    <w:name w:val="Default Paragraph Font"/>
-    <w:uiPriority w:val="1"/>
-    <w:semiHidden/>
-    <w:unhideWhenUsed/>
-  </w:style>
-  <w:style w:type="table" w:default="1" w:styleId="TableNormal">
-    <w:name w:val="Normal Table"/>
-    <w:uiPriority w:val="99"/>
-    <w:semiHidden/>
-    <w:unhideWhenUsed/>
-    <w:tblPr>
-      <w:tblInd w:w="0" w:type="dxa"/>
-      <w:tblCellMar>
-        <w:top w:w="0" w:type="dxa"/>
-        <w:left w:w="108" w:type="dxa"/>
-        <w:bottom w:w="0" w:type="dxa"/>
-        <w:right w:w="108" w:type="dxa"/>
-      </w:tblCellMar>
-    </w:tblPr>
-  </w:style>
-  <w:style w:type="numbering" w:default="1" w:styleId="NoList">
-    <w:name w:val="No List"/>
-    <w:uiPriority w:val="99"/>
     <w:semiHidden/>
     <w:unhideWhenUsed/>
   </w:style>
@@ -3803,7 +3525,7 @@
   <a:extraClrSchemeLst/>
   <a:extLst>
     <a:ext uri="{05A4C25C-085E-4340-85A3-A5531E510DB2}">
-      <thm15:themeFamily xmlns:thm15="http://schemas.microsoft.com/office/thememl/2012/main" xmlns="" xmlns:a="http://schemas.openxmlformats.org/drawingml/2006/main" name="Office Theme" id="{62F939B6-93AF-4DB8-9C6B-D6C7DFDC589F}" vid="{4A3C46E8-61CC-4603-A589-7422A47A8E4A}"/>
+      <thm15:themeFamily xmlns:thm15="http://schemas.microsoft.com/office/thememl/2012/main" xmlns:a="http://schemas.openxmlformats.org/drawingml/2006/main" xmlns="" name="Office Theme" id="{62F939B6-93AF-4DB8-9C6B-D6C7DFDC589F}" vid="{4A3C46E8-61CC-4603-A589-7422A47A8E4A}"/>
     </a:ext>
   </a:extLst>
 </a:theme>
@@ -3814,7 +3536,7 @@
 </file>
 
 <file path=customXml/itemProps1.xml><?xml version="1.0" encoding="utf-8"?>
-<ds:datastoreItem xmlns:ds="http://schemas.openxmlformats.org/officeDocument/2006/customXml" ds:itemID="{B23DC272-F62E-EA4D-B201-FCDAA50D008B}">
+<ds:datastoreItem xmlns:ds="http://schemas.openxmlformats.org/officeDocument/2006/customXml" ds:itemID="{374EA34D-C242-014F-ACE1-02031F9CB675}">
   <ds:schemaRefs>
     <ds:schemaRef ds:uri="http://schemas.openxmlformats.org/officeDocument/2006/bibliography"/>
   </ds:schemaRefs>

</xml_diff>